<commit_message>
Deploying to gh-pages from @ nlmixr2/monolix2rx@bc93d09edfddcd240bffb6d4ddac69ddfbb94ec8 🚀
</commit_message>
<xml_diff>
--- a/articles/mod-Word.docx
+++ b/articles/mod-Word.docx
@@ -1942,7 +1942,7 @@
         <w:rPr/>
         <w:t xml:space="preserve"/>
       </w:r>
-      <w:bookmarkEnd w:id="9b5636d2-eeec-469d-87a9-e2b621b25838"/>
+      <w:bookmarkEnd w:id="937e1e35-7307-4ca3-a231-70df50c624dd"/>
       <w:r>
         <w:rPr>
           <w:rFonts/>
@@ -2035,7 +2035,7 @@
         </w:rPr>
         <w:t xml:space="preserve">Figure </w:t>
       </w:r>
-      <w:bookmarkStart w:id="90224f2f-805c-4107-83aa-0347c8ae2886" w:name="ind_plots"/>
+      <w:bookmarkStart w:id="95d83831-5144-4209-a5a5-cb1dd900161c" w:name="ind_plots"/>
       <w:r>
         <w:rPr/>
         <w:t xml:space="preserve"/>
@@ -2056,7 +2056,7 @@
         <w:rPr/>
         <w:t xml:space="preserve"/>
       </w:r>
-      <w:bookmarkEnd w:id="90224f2f-805c-4107-83aa-0347c8ae2886"/>
+      <w:bookmarkEnd w:id="95d83831-5144-4209-a5a5-cb1dd900161c"/>
       <w:r>
         <w:rPr>
           <w:rFonts/>
@@ -2135,7 +2135,7 @@
         </w:rPr>
         <w:t xml:space="preserve">Figure </w:t>
       </w:r>
-      <w:bookmarkStart w:id="bb57c0b9-ce90-4a0b-a43b-ae1132490ef7" w:name="dv_vs_pred_ipred"/>
+      <w:bookmarkStart w:id="89bbc717-5238-4781-a8b5-9fdb3f7ca6b0" w:name="dv_vs_pred_ipred"/>
       <w:r>
         <w:rPr/>
         <w:t xml:space="preserve"/>
@@ -2156,7 +2156,7 @@
         <w:rPr/>
         <w:t xml:space="preserve"/>
       </w:r>
-      <w:bookmarkEnd w:id="bb57c0b9-ce90-4a0b-a43b-ae1132490ef7"/>
+      <w:bookmarkEnd w:id="89bbc717-5238-4781-a8b5-9fdb3f7ca6b0"/>
       <w:r>
         <w:rPr>
           <w:rFonts/>
@@ -2241,7 +2241,7 @@
         </w:rPr>
         <w:t xml:space="preserve">Figure </w:t>
       </w:r>
-      <w:bookmarkStart w:id="d6012117-f396-4511-8376-7c8e53254561" w:name="prm_vs_iteration"/>
+      <w:bookmarkStart w:id="a82391e6-c6d7-43f0-87d2-3efa2d5961b4" w:name="prm_vs_iteration"/>
       <w:r>
         <w:rPr/>
         <w:t xml:space="preserve"/>
@@ -2262,7 +2262,7 @@
         <w:rPr/>
         <w:t xml:space="preserve"/>
       </w:r>
-      <w:bookmarkEnd w:id="d6012117-f396-4511-8376-7c8e53254561"/>
+      <w:bookmarkEnd w:id="a82391e6-c6d7-43f0-87d2-3efa2d5961b4"/>
       <w:r>
         <w:rPr>
           <w:rFonts/>

</xml_diff>

<commit_message>
Deploying to gh-pages from @ nlmixr2/monolix2rx@e218c59ad176d224f59437f3abc0dc1ec28ca895 🚀
</commit_message>
<xml_diff>
--- a/articles/mod-Word.docx
+++ b/articles/mod-Word.docx
@@ -1942,7 +1942,7 @@
         <w:rPr/>
         <w:t xml:space="preserve"/>
       </w:r>
-      <w:bookmarkEnd w:id="937e1e35-7307-4ca3-a231-70df50c624dd"/>
+      <w:bookmarkEnd w:id="84f347b5-5119-46d7-999c-68fb59d8645f"/>
       <w:r>
         <w:rPr>
           <w:rFonts/>
@@ -2035,7 +2035,7 @@
         </w:rPr>
         <w:t xml:space="preserve">Figure </w:t>
       </w:r>
-      <w:bookmarkStart w:id="95d83831-5144-4209-a5a5-cb1dd900161c" w:name="ind_plots"/>
+      <w:bookmarkStart w:id="3d4936c4-293f-491e-8130-11e359ed1a00" w:name="ind_plots"/>
       <w:r>
         <w:rPr/>
         <w:t xml:space="preserve"/>
@@ -2056,7 +2056,7 @@
         <w:rPr/>
         <w:t xml:space="preserve"/>
       </w:r>
-      <w:bookmarkEnd w:id="95d83831-5144-4209-a5a5-cb1dd900161c"/>
+      <w:bookmarkEnd w:id="3d4936c4-293f-491e-8130-11e359ed1a00"/>
       <w:r>
         <w:rPr>
           <w:rFonts/>
@@ -2135,7 +2135,7 @@
         </w:rPr>
         <w:t xml:space="preserve">Figure </w:t>
       </w:r>
-      <w:bookmarkStart w:id="89bbc717-5238-4781-a8b5-9fdb3f7ca6b0" w:name="dv_vs_pred_ipred"/>
+      <w:bookmarkStart w:id="354228de-c2ca-41c8-bb5a-be73e30e174b" w:name="dv_vs_pred_ipred"/>
       <w:r>
         <w:rPr/>
         <w:t xml:space="preserve"/>
@@ -2156,7 +2156,7 @@
         <w:rPr/>
         <w:t xml:space="preserve"/>
       </w:r>
-      <w:bookmarkEnd w:id="89bbc717-5238-4781-a8b5-9fdb3f7ca6b0"/>
+      <w:bookmarkEnd w:id="354228de-c2ca-41c8-bb5a-be73e30e174b"/>
       <w:r>
         <w:rPr>
           <w:rFonts/>
@@ -2241,7 +2241,7 @@
         </w:rPr>
         <w:t xml:space="preserve">Figure </w:t>
       </w:r>
-      <w:bookmarkStart w:id="a82391e6-c6d7-43f0-87d2-3efa2d5961b4" w:name="prm_vs_iteration"/>
+      <w:bookmarkStart w:id="03f2a085-3cd3-4bfe-b5a5-28dbb1b638fb" w:name="prm_vs_iteration"/>
       <w:r>
         <w:rPr/>
         <w:t xml:space="preserve"/>
@@ -2262,7 +2262,7 @@
         <w:rPr/>
         <w:t xml:space="preserve"/>
       </w:r>
-      <w:bookmarkEnd w:id="a82391e6-c6d7-43f0-87d2-3efa2d5961b4"/>
+      <w:bookmarkEnd w:id="03f2a085-3cd3-4bfe-b5a5-28dbb1b638fb"/>
       <w:r>
         <w:rPr>
           <w:rFonts/>

</xml_diff>

<commit_message>
Deploying to gh-pages from @ nlmixr2/monolix2rx@9a010f7f3ae76e6508920b93a84a473af6494730 🚀
</commit_message>
<xml_diff>
--- a/articles/mod-Word.docx
+++ b/articles/mod-Word.docx
@@ -1942,7 +1942,7 @@
         <w:rPr/>
         <w:t xml:space="preserve"/>
       </w:r>
-      <w:bookmarkEnd w:id="84f347b5-5119-46d7-999c-68fb59d8645f"/>
+      <w:bookmarkEnd w:id="f5508072-c5ee-4044-ad68-1cb8be50d9bd"/>
       <w:r>
         <w:rPr>
           <w:rFonts/>
@@ -2035,7 +2035,7 @@
         </w:rPr>
         <w:t xml:space="preserve">Figure </w:t>
       </w:r>
-      <w:bookmarkStart w:id="3d4936c4-293f-491e-8130-11e359ed1a00" w:name="ind_plots"/>
+      <w:bookmarkStart w:id="2a25bd9f-cab2-418f-827a-feec12e5066d" w:name="ind_plots"/>
       <w:r>
         <w:rPr/>
         <w:t xml:space="preserve"/>
@@ -2056,7 +2056,7 @@
         <w:rPr/>
         <w:t xml:space="preserve"/>
       </w:r>
-      <w:bookmarkEnd w:id="3d4936c4-293f-491e-8130-11e359ed1a00"/>
+      <w:bookmarkEnd w:id="2a25bd9f-cab2-418f-827a-feec12e5066d"/>
       <w:r>
         <w:rPr>
           <w:rFonts/>
@@ -2135,7 +2135,7 @@
         </w:rPr>
         <w:t xml:space="preserve">Figure </w:t>
       </w:r>
-      <w:bookmarkStart w:id="354228de-c2ca-41c8-bb5a-be73e30e174b" w:name="dv_vs_pred_ipred"/>
+      <w:bookmarkStart w:id="4b27034a-3723-478b-ad34-7b2fa30ac062" w:name="dv_vs_pred_ipred"/>
       <w:r>
         <w:rPr/>
         <w:t xml:space="preserve"/>
@@ -2156,7 +2156,7 @@
         <w:rPr/>
         <w:t xml:space="preserve"/>
       </w:r>
-      <w:bookmarkEnd w:id="354228de-c2ca-41c8-bb5a-be73e30e174b"/>
+      <w:bookmarkEnd w:id="4b27034a-3723-478b-ad34-7b2fa30ac062"/>
       <w:r>
         <w:rPr>
           <w:rFonts/>
@@ -2241,7 +2241,7 @@
         </w:rPr>
         <w:t xml:space="preserve">Figure </w:t>
       </w:r>
-      <w:bookmarkStart w:id="03f2a085-3cd3-4bfe-b5a5-28dbb1b638fb" w:name="prm_vs_iteration"/>
+      <w:bookmarkStart w:id="c4721d42-bd49-45fb-8f95-8001d6f4ed94" w:name="prm_vs_iteration"/>
       <w:r>
         <w:rPr/>
         <w:t xml:space="preserve"/>
@@ -2262,7 +2262,7 @@
         <w:rPr/>
         <w:t xml:space="preserve"/>
       </w:r>
-      <w:bookmarkEnd w:id="03f2a085-3cd3-4bfe-b5a5-28dbb1b638fb"/>
+      <w:bookmarkEnd w:id="c4721d42-bd49-45fb-8f95-8001d6f4ed94"/>
       <w:r>
         <w:rPr>
           <w:rFonts/>

</xml_diff>

<commit_message>
Deploying to gh-pages from @ nlmixr2/monolix2rx@767d9f64984ba3aadcda0b830ba9e35479d2e9f7 🚀
</commit_message>
<xml_diff>
--- a/articles/mod-Word.docx
+++ b/articles/mod-Word.docx
@@ -1942,7 +1942,7 @@
         <w:rPr/>
         <w:t xml:space="preserve"/>
       </w:r>
-      <w:bookmarkEnd w:id="f5508072-c5ee-4044-ad68-1cb8be50d9bd"/>
+      <w:bookmarkEnd w:id="e9aa0af8-0fbd-43f4-81ca-b5b9188c3b48"/>
       <w:r>
         <w:rPr>
           <w:rFonts/>
@@ -2035,7 +2035,7 @@
         </w:rPr>
         <w:t xml:space="preserve">Figure </w:t>
       </w:r>
-      <w:bookmarkStart w:id="2a25bd9f-cab2-418f-827a-feec12e5066d" w:name="ind_plots"/>
+      <w:bookmarkStart w:id="adbff2a8-d613-4aec-a519-4fa6db435ef1" w:name="ind_plots"/>
       <w:r>
         <w:rPr/>
         <w:t xml:space="preserve"/>
@@ -2056,7 +2056,7 @@
         <w:rPr/>
         <w:t xml:space="preserve"/>
       </w:r>
-      <w:bookmarkEnd w:id="2a25bd9f-cab2-418f-827a-feec12e5066d"/>
+      <w:bookmarkEnd w:id="adbff2a8-d613-4aec-a519-4fa6db435ef1"/>
       <w:r>
         <w:rPr>
           <w:rFonts/>
@@ -2135,7 +2135,7 @@
         </w:rPr>
         <w:t xml:space="preserve">Figure </w:t>
       </w:r>
-      <w:bookmarkStart w:id="4b27034a-3723-478b-ad34-7b2fa30ac062" w:name="dv_vs_pred_ipred"/>
+      <w:bookmarkStart w:id="7bec5d92-9d21-4d6c-b2a7-b69e0f46e7f6" w:name="dv_vs_pred_ipred"/>
       <w:r>
         <w:rPr/>
         <w:t xml:space="preserve"/>
@@ -2156,7 +2156,7 @@
         <w:rPr/>
         <w:t xml:space="preserve"/>
       </w:r>
-      <w:bookmarkEnd w:id="4b27034a-3723-478b-ad34-7b2fa30ac062"/>
+      <w:bookmarkEnd w:id="7bec5d92-9d21-4d6c-b2a7-b69e0f46e7f6"/>
       <w:r>
         <w:rPr>
           <w:rFonts/>
@@ -2241,7 +2241,7 @@
         </w:rPr>
         <w:t xml:space="preserve">Figure </w:t>
       </w:r>
-      <w:bookmarkStart w:id="c4721d42-bd49-45fb-8f95-8001d6f4ed94" w:name="prm_vs_iteration"/>
+      <w:bookmarkStart w:id="63d50000-a0de-440b-955d-b29cd6192ffb" w:name="prm_vs_iteration"/>
       <w:r>
         <w:rPr/>
         <w:t xml:space="preserve"/>
@@ -2262,7 +2262,7 @@
         <w:rPr/>
         <w:t xml:space="preserve"/>
       </w:r>
-      <w:bookmarkEnd w:id="c4721d42-bd49-45fb-8f95-8001d6f4ed94"/>
+      <w:bookmarkEnd w:id="63d50000-a0de-440b-955d-b29cd6192ffb"/>
       <w:r>
         <w:rPr>
           <w:rFonts/>

</xml_diff>

<commit_message>
Deploying to gh-pages from @ nlmixr2/monolix2rx@69dbb40b433e502882e8092502391208fc495850 🚀
</commit_message>
<xml_diff>
--- a/articles/mod-Word.docx
+++ b/articles/mod-Word.docx
@@ -1942,7 +1942,7 @@
         <w:rPr/>
         <w:t xml:space="preserve"/>
       </w:r>
-      <w:bookmarkEnd w:id="e9aa0af8-0fbd-43f4-81ca-b5b9188c3b48"/>
+      <w:bookmarkEnd w:id="66e355a2-f0a0-45e4-9d25-c1030679e09d"/>
       <w:r>
         <w:rPr>
           <w:rFonts/>
@@ -2035,7 +2035,7 @@
         </w:rPr>
         <w:t xml:space="preserve">Figure </w:t>
       </w:r>
-      <w:bookmarkStart w:id="adbff2a8-d613-4aec-a519-4fa6db435ef1" w:name="ind_plots"/>
+      <w:bookmarkStart w:id="bd364cb3-4a6c-4798-9c98-a5d54b7d2946" w:name="ind_plots"/>
       <w:r>
         <w:rPr/>
         <w:t xml:space="preserve"/>
@@ -2056,7 +2056,7 @@
         <w:rPr/>
         <w:t xml:space="preserve"/>
       </w:r>
-      <w:bookmarkEnd w:id="adbff2a8-d613-4aec-a519-4fa6db435ef1"/>
+      <w:bookmarkEnd w:id="bd364cb3-4a6c-4798-9c98-a5d54b7d2946"/>
       <w:r>
         <w:rPr>
           <w:rFonts/>
@@ -2135,7 +2135,7 @@
         </w:rPr>
         <w:t xml:space="preserve">Figure </w:t>
       </w:r>
-      <w:bookmarkStart w:id="7bec5d92-9d21-4d6c-b2a7-b69e0f46e7f6" w:name="dv_vs_pred_ipred"/>
+      <w:bookmarkStart w:id="01bf93eb-1cfc-4497-aeef-150655cd4dc8" w:name="dv_vs_pred_ipred"/>
       <w:r>
         <w:rPr/>
         <w:t xml:space="preserve"/>
@@ -2156,7 +2156,7 @@
         <w:rPr/>
         <w:t xml:space="preserve"/>
       </w:r>
-      <w:bookmarkEnd w:id="7bec5d92-9d21-4d6c-b2a7-b69e0f46e7f6"/>
+      <w:bookmarkEnd w:id="01bf93eb-1cfc-4497-aeef-150655cd4dc8"/>
       <w:r>
         <w:rPr>
           <w:rFonts/>
@@ -2241,7 +2241,7 @@
         </w:rPr>
         <w:t xml:space="preserve">Figure </w:t>
       </w:r>
-      <w:bookmarkStart w:id="63d50000-a0de-440b-955d-b29cd6192ffb" w:name="prm_vs_iteration"/>
+      <w:bookmarkStart w:id="a83a1a45-fd54-4180-a17b-b3711d69d563" w:name="prm_vs_iteration"/>
       <w:r>
         <w:rPr/>
         <w:t xml:space="preserve"/>
@@ -2262,7 +2262,7 @@
         <w:rPr/>
         <w:t xml:space="preserve"/>
       </w:r>
-      <w:bookmarkEnd w:id="63d50000-a0de-440b-955d-b29cd6192ffb"/>
+      <w:bookmarkEnd w:id="a83a1a45-fd54-4180-a17b-b3711d69d563"/>
       <w:r>
         <w:rPr>
           <w:rFonts/>

</xml_diff>

<commit_message>
Deploying to gh-pages from @ nlmixr2/monolix2rx@2a9908797f2eddda3499df6f904aed5413829eb0 🚀
</commit_message>
<xml_diff>
--- a/articles/mod-Word.docx
+++ b/articles/mod-Word.docx
@@ -1942,7 +1942,7 @@
         <w:rPr/>
         <w:t xml:space="preserve"/>
       </w:r>
-      <w:bookmarkEnd w:id="66e355a2-f0a0-45e4-9d25-c1030679e09d"/>
+      <w:bookmarkEnd w:id="118c5b8b-8f1f-4799-abc4-feb62cda1db1"/>
       <w:r>
         <w:rPr>
           <w:rFonts/>
@@ -2035,7 +2035,7 @@
         </w:rPr>
         <w:t xml:space="preserve">Figure </w:t>
       </w:r>
-      <w:bookmarkStart w:id="bd364cb3-4a6c-4798-9c98-a5d54b7d2946" w:name="ind_plots"/>
+      <w:bookmarkStart w:id="fe399396-d900-4368-9cff-ad6c78dc86ff" w:name="ind_plots"/>
       <w:r>
         <w:rPr/>
         <w:t xml:space="preserve"/>
@@ -2056,7 +2056,7 @@
         <w:rPr/>
         <w:t xml:space="preserve"/>
       </w:r>
-      <w:bookmarkEnd w:id="bd364cb3-4a6c-4798-9c98-a5d54b7d2946"/>
+      <w:bookmarkEnd w:id="fe399396-d900-4368-9cff-ad6c78dc86ff"/>
       <w:r>
         <w:rPr>
           <w:rFonts/>
@@ -2135,7 +2135,7 @@
         </w:rPr>
         <w:t xml:space="preserve">Figure </w:t>
       </w:r>
-      <w:bookmarkStart w:id="01bf93eb-1cfc-4497-aeef-150655cd4dc8" w:name="dv_vs_pred_ipred"/>
+      <w:bookmarkStart w:id="b21b451c-95f3-449a-85d2-ec6473e754a5" w:name="dv_vs_pred_ipred"/>
       <w:r>
         <w:rPr/>
         <w:t xml:space="preserve"/>
@@ -2156,7 +2156,7 @@
         <w:rPr/>
         <w:t xml:space="preserve"/>
       </w:r>
-      <w:bookmarkEnd w:id="01bf93eb-1cfc-4497-aeef-150655cd4dc8"/>
+      <w:bookmarkEnd w:id="b21b451c-95f3-449a-85d2-ec6473e754a5"/>
       <w:r>
         <w:rPr>
           <w:rFonts/>
@@ -2241,7 +2241,7 @@
         </w:rPr>
         <w:t xml:space="preserve">Figure </w:t>
       </w:r>
-      <w:bookmarkStart w:id="a83a1a45-fd54-4180-a17b-b3711d69d563" w:name="prm_vs_iteration"/>
+      <w:bookmarkStart w:id="f13a87eb-0bfc-4c2e-8b3a-5d16beab8e53" w:name="prm_vs_iteration"/>
       <w:r>
         <w:rPr/>
         <w:t xml:space="preserve"/>
@@ -2262,7 +2262,7 @@
         <w:rPr/>
         <w:t xml:space="preserve"/>
       </w:r>
-      <w:bookmarkEnd w:id="a83a1a45-fd54-4180-a17b-b3711d69d563"/>
+      <w:bookmarkEnd w:id="f13a87eb-0bfc-4c2e-8b3a-5d16beab8e53"/>
       <w:r>
         <w:rPr>
           <w:rFonts/>

</xml_diff>

<commit_message>
Deploying to gh-pages from @ nlmixr2/monolix2rx@8c894d726ffd6e4943ccb82c294b543f15235836 🚀
</commit_message>
<xml_diff>
--- a/articles/mod-Word.docx
+++ b/articles/mod-Word.docx
@@ -1942,7 +1942,7 @@
         <w:rPr/>
         <w:t xml:space="preserve"/>
       </w:r>
-      <w:bookmarkEnd w:id="118c5b8b-8f1f-4799-abc4-feb62cda1db1"/>
+      <w:bookmarkEnd w:id="d9b82cb0-1466-4075-9a64-b1a76b81a225"/>
       <w:r>
         <w:rPr>
           <w:rFonts/>
@@ -2035,7 +2035,7 @@
         </w:rPr>
         <w:t xml:space="preserve">Figure </w:t>
       </w:r>
-      <w:bookmarkStart w:id="fe399396-d900-4368-9cff-ad6c78dc86ff" w:name="ind_plots"/>
+      <w:bookmarkStart w:id="1159e24a-c854-42d8-b358-a840758baaf6" w:name="ind_plots"/>
       <w:r>
         <w:rPr/>
         <w:t xml:space="preserve"/>
@@ -2056,7 +2056,7 @@
         <w:rPr/>
         <w:t xml:space="preserve"/>
       </w:r>
-      <w:bookmarkEnd w:id="fe399396-d900-4368-9cff-ad6c78dc86ff"/>
+      <w:bookmarkEnd w:id="1159e24a-c854-42d8-b358-a840758baaf6"/>
       <w:r>
         <w:rPr>
           <w:rFonts/>
@@ -2135,7 +2135,7 @@
         </w:rPr>
         <w:t xml:space="preserve">Figure </w:t>
       </w:r>
-      <w:bookmarkStart w:id="b21b451c-95f3-449a-85d2-ec6473e754a5" w:name="dv_vs_pred_ipred"/>
+      <w:bookmarkStart w:id="67bfb843-82df-4c94-8749-0c7e29428999" w:name="dv_vs_pred_ipred"/>
       <w:r>
         <w:rPr/>
         <w:t xml:space="preserve"/>
@@ -2156,7 +2156,7 @@
         <w:rPr/>
         <w:t xml:space="preserve"/>
       </w:r>
-      <w:bookmarkEnd w:id="b21b451c-95f3-449a-85d2-ec6473e754a5"/>
+      <w:bookmarkEnd w:id="67bfb843-82df-4c94-8749-0c7e29428999"/>
       <w:r>
         <w:rPr>
           <w:rFonts/>
@@ -2241,7 +2241,7 @@
         </w:rPr>
         <w:t xml:space="preserve">Figure </w:t>
       </w:r>
-      <w:bookmarkStart w:id="f13a87eb-0bfc-4c2e-8b3a-5d16beab8e53" w:name="prm_vs_iteration"/>
+      <w:bookmarkStart w:id="74c6464c-4d8b-47bb-8306-fd66bbf3fea8" w:name="prm_vs_iteration"/>
       <w:r>
         <w:rPr/>
         <w:t xml:space="preserve"/>
@@ -2262,7 +2262,7 @@
         <w:rPr/>
         <w:t xml:space="preserve"/>
       </w:r>
-      <w:bookmarkEnd w:id="f13a87eb-0bfc-4c2e-8b3a-5d16beab8e53"/>
+      <w:bookmarkEnd w:id="74c6464c-4d8b-47bb-8306-fd66bbf3fea8"/>
       <w:r>
         <w:rPr>
           <w:rFonts/>

</xml_diff>

<commit_message>
Deploying to gh-pages from @ nlmixr2/monolix2rx@35cbaae8e23732f5e9a38c5020f321823ccbbe42 🚀
</commit_message>
<xml_diff>
--- a/articles/mod-Word.docx
+++ b/articles/mod-Word.docx
@@ -1942,7 +1942,7 @@
         <w:rPr/>
         <w:t xml:space="preserve"/>
       </w:r>
-      <w:bookmarkEnd w:id="d9b82cb0-1466-4075-9a64-b1a76b81a225"/>
+      <w:bookmarkEnd w:id="0cc1a1c0-b355-465f-91d5-cc33071f6b24"/>
       <w:r>
         <w:rPr>
           <w:rFonts/>
@@ -2035,7 +2035,7 @@
         </w:rPr>
         <w:t xml:space="preserve">Figure </w:t>
       </w:r>
-      <w:bookmarkStart w:id="1159e24a-c854-42d8-b358-a840758baaf6" w:name="ind_plots"/>
+      <w:bookmarkStart w:id="11d979ec-3b01-45a8-a420-8ca64383fa0f" w:name="ind_plots"/>
       <w:r>
         <w:rPr/>
         <w:t xml:space="preserve"/>
@@ -2056,7 +2056,7 @@
         <w:rPr/>
         <w:t xml:space="preserve"/>
       </w:r>
-      <w:bookmarkEnd w:id="1159e24a-c854-42d8-b358-a840758baaf6"/>
+      <w:bookmarkEnd w:id="11d979ec-3b01-45a8-a420-8ca64383fa0f"/>
       <w:r>
         <w:rPr>
           <w:rFonts/>
@@ -2135,7 +2135,7 @@
         </w:rPr>
         <w:t xml:space="preserve">Figure </w:t>
       </w:r>
-      <w:bookmarkStart w:id="67bfb843-82df-4c94-8749-0c7e29428999" w:name="dv_vs_pred_ipred"/>
+      <w:bookmarkStart w:id="9053ef3d-20dc-436c-aa91-75f91cc8b8fa" w:name="dv_vs_pred_ipred"/>
       <w:r>
         <w:rPr/>
         <w:t xml:space="preserve"/>
@@ -2156,7 +2156,7 @@
         <w:rPr/>
         <w:t xml:space="preserve"/>
       </w:r>
-      <w:bookmarkEnd w:id="67bfb843-82df-4c94-8749-0c7e29428999"/>
+      <w:bookmarkEnd w:id="9053ef3d-20dc-436c-aa91-75f91cc8b8fa"/>
       <w:r>
         <w:rPr>
           <w:rFonts/>
@@ -2241,7 +2241,7 @@
         </w:rPr>
         <w:t xml:space="preserve">Figure </w:t>
       </w:r>
-      <w:bookmarkStart w:id="74c6464c-4d8b-47bb-8306-fd66bbf3fea8" w:name="prm_vs_iteration"/>
+      <w:bookmarkStart w:id="b2669e89-1d20-4d21-bcf1-409fcfb1bb09" w:name="prm_vs_iteration"/>
       <w:r>
         <w:rPr/>
         <w:t xml:space="preserve"/>
@@ -2262,7 +2262,7 @@
         <w:rPr/>
         <w:t xml:space="preserve"/>
       </w:r>
-      <w:bookmarkEnd w:id="74c6464c-4d8b-47bb-8306-fd66bbf3fea8"/>
+      <w:bookmarkEnd w:id="b2669e89-1d20-4d21-bcf1-409fcfb1bb09"/>
       <w:r>
         <w:rPr>
           <w:rFonts/>

</xml_diff>

<commit_message>
Deploying to gh-pages from @ nlmixr2/monolix2rx@50a6d133e91e263750f7208c21c5cfc094ff5d07 🚀
</commit_message>
<xml_diff>
--- a/articles/mod-Word.docx
+++ b/articles/mod-Word.docx
@@ -1942,7 +1942,7 @@
         <w:rPr/>
         <w:t xml:space="preserve"/>
       </w:r>
-      <w:bookmarkEnd w:id="0cc1a1c0-b355-465f-91d5-cc33071f6b24"/>
+      <w:bookmarkEnd w:id="9a6ed7aa-3508-41b3-87b5-3c5d4898e623"/>
       <w:r>
         <w:rPr>
           <w:rFonts/>
@@ -2035,7 +2035,7 @@
         </w:rPr>
         <w:t xml:space="preserve">Figure </w:t>
       </w:r>
-      <w:bookmarkStart w:id="11d979ec-3b01-45a8-a420-8ca64383fa0f" w:name="ind_plots"/>
+      <w:bookmarkStart w:id="967a1583-03f7-4eed-889a-898cb4e3fb4b" w:name="ind_plots"/>
       <w:r>
         <w:rPr/>
         <w:t xml:space="preserve"/>
@@ -2056,7 +2056,7 @@
         <w:rPr/>
         <w:t xml:space="preserve"/>
       </w:r>
-      <w:bookmarkEnd w:id="11d979ec-3b01-45a8-a420-8ca64383fa0f"/>
+      <w:bookmarkEnd w:id="967a1583-03f7-4eed-889a-898cb4e3fb4b"/>
       <w:r>
         <w:rPr>
           <w:rFonts/>
@@ -2135,7 +2135,7 @@
         </w:rPr>
         <w:t xml:space="preserve">Figure </w:t>
       </w:r>
-      <w:bookmarkStart w:id="9053ef3d-20dc-436c-aa91-75f91cc8b8fa" w:name="dv_vs_pred_ipred"/>
+      <w:bookmarkStart w:id="66d7cb66-bfae-4bc9-808e-ea7844b9b837" w:name="dv_vs_pred_ipred"/>
       <w:r>
         <w:rPr/>
         <w:t xml:space="preserve"/>
@@ -2156,7 +2156,7 @@
         <w:rPr/>
         <w:t xml:space="preserve"/>
       </w:r>
-      <w:bookmarkEnd w:id="9053ef3d-20dc-436c-aa91-75f91cc8b8fa"/>
+      <w:bookmarkEnd w:id="66d7cb66-bfae-4bc9-808e-ea7844b9b837"/>
       <w:r>
         <w:rPr>
           <w:rFonts/>
@@ -2241,7 +2241,7 @@
         </w:rPr>
         <w:t xml:space="preserve">Figure </w:t>
       </w:r>
-      <w:bookmarkStart w:id="b2669e89-1d20-4d21-bcf1-409fcfb1bb09" w:name="prm_vs_iteration"/>
+      <w:bookmarkStart w:id="6ba054b8-6532-4fe3-816b-63633e16d4b4" w:name="prm_vs_iteration"/>
       <w:r>
         <w:rPr/>
         <w:t xml:space="preserve"/>
@@ -2262,7 +2262,7 @@
         <w:rPr/>
         <w:t xml:space="preserve"/>
       </w:r>
-      <w:bookmarkEnd w:id="b2669e89-1d20-4d21-bcf1-409fcfb1bb09"/>
+      <w:bookmarkEnd w:id="6ba054b8-6532-4fe3-816b-63633e16d4b4"/>
       <w:r>
         <w:rPr>
           <w:rFonts/>

</xml_diff>

<commit_message>
Deploying to gh-pages from @ nlmixr2/monolix2rx@be77718e38dbba744dba905c32ec2456fc8ae02d 🚀
</commit_message>
<xml_diff>
--- a/articles/mod-Word.docx
+++ b/articles/mod-Word.docx
@@ -1942,7 +1942,7 @@
         <w:rPr/>
         <w:t xml:space="preserve"/>
       </w:r>
-      <w:bookmarkEnd w:id="9a6ed7aa-3508-41b3-87b5-3c5d4898e623"/>
+      <w:bookmarkEnd w:id="da7e7b12-7522-4441-9cf2-e7474507fb77"/>
       <w:r>
         <w:rPr>
           <w:rFonts/>
@@ -2035,7 +2035,7 @@
         </w:rPr>
         <w:t xml:space="preserve">Figure </w:t>
       </w:r>
-      <w:bookmarkStart w:id="967a1583-03f7-4eed-889a-898cb4e3fb4b" w:name="ind_plots"/>
+      <w:bookmarkStart w:id="e1d8776a-a556-43e2-ad52-7ddc2a596963" w:name="ind_plots"/>
       <w:r>
         <w:rPr/>
         <w:t xml:space="preserve"/>
@@ -2056,7 +2056,7 @@
         <w:rPr/>
         <w:t xml:space="preserve"/>
       </w:r>
-      <w:bookmarkEnd w:id="967a1583-03f7-4eed-889a-898cb4e3fb4b"/>
+      <w:bookmarkEnd w:id="e1d8776a-a556-43e2-ad52-7ddc2a596963"/>
       <w:r>
         <w:rPr>
           <w:rFonts/>
@@ -2135,7 +2135,7 @@
         </w:rPr>
         <w:t xml:space="preserve">Figure </w:t>
       </w:r>
-      <w:bookmarkStart w:id="66d7cb66-bfae-4bc9-808e-ea7844b9b837" w:name="dv_vs_pred_ipred"/>
+      <w:bookmarkStart w:id="abdda242-88ba-407d-be21-324668fddaf1" w:name="dv_vs_pred_ipred"/>
       <w:r>
         <w:rPr/>
         <w:t xml:space="preserve"/>
@@ -2156,7 +2156,7 @@
         <w:rPr/>
         <w:t xml:space="preserve"/>
       </w:r>
-      <w:bookmarkEnd w:id="66d7cb66-bfae-4bc9-808e-ea7844b9b837"/>
+      <w:bookmarkEnd w:id="abdda242-88ba-407d-be21-324668fddaf1"/>
       <w:r>
         <w:rPr>
           <w:rFonts/>
@@ -2241,7 +2241,7 @@
         </w:rPr>
         <w:t xml:space="preserve">Figure </w:t>
       </w:r>
-      <w:bookmarkStart w:id="6ba054b8-6532-4fe3-816b-63633e16d4b4" w:name="prm_vs_iteration"/>
+      <w:bookmarkStart w:id="89e76834-9d7b-4482-89e3-423ef6d27854" w:name="prm_vs_iteration"/>
       <w:r>
         <w:rPr/>
         <w:t xml:space="preserve"/>
@@ -2262,7 +2262,7 @@
         <w:rPr/>
         <w:t xml:space="preserve"/>
       </w:r>
-      <w:bookmarkEnd w:id="6ba054b8-6532-4fe3-816b-63633e16d4b4"/>
+      <w:bookmarkEnd w:id="89e76834-9d7b-4482-89e3-423ef6d27854"/>
       <w:r>
         <w:rPr>
           <w:rFonts/>

</xml_diff>

<commit_message>
Deploying to gh-pages from @ nlmixr2/monolix2rx@4541f0d95fda009cbd511083f98f6db2d5afe8d2 🚀
</commit_message>
<xml_diff>
--- a/articles/mod-Word.docx
+++ b/articles/mod-Word.docx
@@ -1942,7 +1942,7 @@
         <w:rPr/>
         <w:t xml:space="preserve"/>
       </w:r>
-      <w:bookmarkEnd w:id="da7e7b12-7522-4441-9cf2-e7474507fb77"/>
+      <w:bookmarkEnd w:id="756519ee-e007-4a66-bf16-c1b9e26b00fa"/>
       <w:r>
         <w:rPr>
           <w:rFonts/>
@@ -2035,7 +2035,7 @@
         </w:rPr>
         <w:t xml:space="preserve">Figure </w:t>
       </w:r>
-      <w:bookmarkStart w:id="e1d8776a-a556-43e2-ad52-7ddc2a596963" w:name="ind_plots"/>
+      <w:bookmarkStart w:id="a2c4d1ab-1bbe-4898-a7bd-9e61aa9c146a" w:name="ind_plots"/>
       <w:r>
         <w:rPr/>
         <w:t xml:space="preserve"/>
@@ -2056,7 +2056,7 @@
         <w:rPr/>
         <w:t xml:space="preserve"/>
       </w:r>
-      <w:bookmarkEnd w:id="e1d8776a-a556-43e2-ad52-7ddc2a596963"/>
+      <w:bookmarkEnd w:id="a2c4d1ab-1bbe-4898-a7bd-9e61aa9c146a"/>
       <w:r>
         <w:rPr>
           <w:rFonts/>
@@ -2135,7 +2135,7 @@
         </w:rPr>
         <w:t xml:space="preserve">Figure </w:t>
       </w:r>
-      <w:bookmarkStart w:id="abdda242-88ba-407d-be21-324668fddaf1" w:name="dv_vs_pred_ipred"/>
+      <w:bookmarkStart w:id="17d3047c-62e7-4d89-b63d-86ca6d218907" w:name="dv_vs_pred_ipred"/>
       <w:r>
         <w:rPr/>
         <w:t xml:space="preserve"/>
@@ -2156,7 +2156,7 @@
         <w:rPr/>
         <w:t xml:space="preserve"/>
       </w:r>
-      <w:bookmarkEnd w:id="abdda242-88ba-407d-be21-324668fddaf1"/>
+      <w:bookmarkEnd w:id="17d3047c-62e7-4d89-b63d-86ca6d218907"/>
       <w:r>
         <w:rPr>
           <w:rFonts/>
@@ -2241,7 +2241,7 @@
         </w:rPr>
         <w:t xml:space="preserve">Figure </w:t>
       </w:r>
-      <w:bookmarkStart w:id="89e76834-9d7b-4482-89e3-423ef6d27854" w:name="prm_vs_iteration"/>
+      <w:bookmarkStart w:id="c7411672-863a-40c3-b73b-8316b811a6c6" w:name="prm_vs_iteration"/>
       <w:r>
         <w:rPr/>
         <w:t xml:space="preserve"/>
@@ -2262,7 +2262,7 @@
         <w:rPr/>
         <w:t xml:space="preserve"/>
       </w:r>
-      <w:bookmarkEnd w:id="89e76834-9d7b-4482-89e3-423ef6d27854"/>
+      <w:bookmarkEnd w:id="c7411672-863a-40c3-b73b-8316b811a6c6"/>
       <w:r>
         <w:rPr>
           <w:rFonts/>

</xml_diff>

<commit_message>
Deploying to gh-pages from @ nlmixr2/monolix2rx@76c4fa26616722e0965090abeb19009428feb992 🚀
</commit_message>
<xml_diff>
--- a/articles/mod-Word.docx
+++ b/articles/mod-Word.docx
@@ -1942,7 +1942,7 @@
         <w:rPr/>
         <w:t xml:space="preserve"/>
       </w:r>
-      <w:bookmarkEnd w:id="756519ee-e007-4a66-bf16-c1b9e26b00fa"/>
+      <w:bookmarkEnd w:id="731c8177-a369-49be-aa62-f2755e186d62"/>
       <w:r>
         <w:rPr>
           <w:rFonts/>
@@ -2035,7 +2035,7 @@
         </w:rPr>
         <w:t xml:space="preserve">Figure </w:t>
       </w:r>
-      <w:bookmarkStart w:id="a2c4d1ab-1bbe-4898-a7bd-9e61aa9c146a" w:name="ind_plots"/>
+      <w:bookmarkStart w:id="aa8a3959-40a0-4765-8970-d3f9868d0e83" w:name="ind_plots"/>
       <w:r>
         <w:rPr/>
         <w:t xml:space="preserve"/>
@@ -2056,7 +2056,7 @@
         <w:rPr/>
         <w:t xml:space="preserve"/>
       </w:r>
-      <w:bookmarkEnd w:id="a2c4d1ab-1bbe-4898-a7bd-9e61aa9c146a"/>
+      <w:bookmarkEnd w:id="aa8a3959-40a0-4765-8970-d3f9868d0e83"/>
       <w:r>
         <w:rPr>
           <w:rFonts/>
@@ -2135,7 +2135,7 @@
         </w:rPr>
         <w:t xml:space="preserve">Figure </w:t>
       </w:r>
-      <w:bookmarkStart w:id="17d3047c-62e7-4d89-b63d-86ca6d218907" w:name="dv_vs_pred_ipred"/>
+      <w:bookmarkStart w:id="5fc8bf52-2f96-45bb-a281-026d70bd03a7" w:name="dv_vs_pred_ipred"/>
       <w:r>
         <w:rPr/>
         <w:t xml:space="preserve"/>
@@ -2156,7 +2156,7 @@
         <w:rPr/>
         <w:t xml:space="preserve"/>
       </w:r>
-      <w:bookmarkEnd w:id="17d3047c-62e7-4d89-b63d-86ca6d218907"/>
+      <w:bookmarkEnd w:id="5fc8bf52-2f96-45bb-a281-026d70bd03a7"/>
       <w:r>
         <w:rPr>
           <w:rFonts/>
@@ -2241,7 +2241,7 @@
         </w:rPr>
         <w:t xml:space="preserve">Figure </w:t>
       </w:r>
-      <w:bookmarkStart w:id="c7411672-863a-40c3-b73b-8316b811a6c6" w:name="prm_vs_iteration"/>
+      <w:bookmarkStart w:id="19942669-0556-4ca1-871d-ad275c90c005" w:name="prm_vs_iteration"/>
       <w:r>
         <w:rPr/>
         <w:t xml:space="preserve"/>
@@ -2262,7 +2262,7 @@
         <w:rPr/>
         <w:t xml:space="preserve"/>
       </w:r>
-      <w:bookmarkEnd w:id="c7411672-863a-40c3-b73b-8316b811a6c6"/>
+      <w:bookmarkEnd w:id="19942669-0556-4ca1-871d-ad275c90c005"/>
       <w:r>
         <w:rPr>
           <w:rFonts/>

</xml_diff>

<commit_message>
Deploying to gh-pages from @ nlmixr2/monolix2rx@95c5d4065a60b6fef1c9b632e2e34efd7f5b47d2 🚀
</commit_message>
<xml_diff>
--- a/articles/mod-Word.docx
+++ b/articles/mod-Word.docx
@@ -1942,7 +1942,7 @@
         <w:rPr/>
         <w:t xml:space="preserve"/>
       </w:r>
-      <w:bookmarkEnd w:id="731c8177-a369-49be-aa62-f2755e186d62"/>
+      <w:bookmarkEnd w:id="a7d397d5-7bcc-4250-b5c3-d5b9b4c7228a"/>
       <w:r>
         <w:rPr>
           <w:rFonts/>
@@ -2035,7 +2035,7 @@
         </w:rPr>
         <w:t xml:space="preserve">Figure </w:t>
       </w:r>
-      <w:bookmarkStart w:id="aa8a3959-40a0-4765-8970-d3f9868d0e83" w:name="ind_plots"/>
+      <w:bookmarkStart w:id="e7cf7b1c-7dc4-4aa1-81f9-b829b955449e" w:name="ind_plots"/>
       <w:r>
         <w:rPr/>
         <w:t xml:space="preserve"/>
@@ -2056,7 +2056,7 @@
         <w:rPr/>
         <w:t xml:space="preserve"/>
       </w:r>
-      <w:bookmarkEnd w:id="aa8a3959-40a0-4765-8970-d3f9868d0e83"/>
+      <w:bookmarkEnd w:id="e7cf7b1c-7dc4-4aa1-81f9-b829b955449e"/>
       <w:r>
         <w:rPr>
           <w:rFonts/>
@@ -2135,7 +2135,7 @@
         </w:rPr>
         <w:t xml:space="preserve">Figure </w:t>
       </w:r>
-      <w:bookmarkStart w:id="5fc8bf52-2f96-45bb-a281-026d70bd03a7" w:name="dv_vs_pred_ipred"/>
+      <w:bookmarkStart w:id="2727bb76-3995-4388-bcb6-da269c0c167a" w:name="dv_vs_pred_ipred"/>
       <w:r>
         <w:rPr/>
         <w:t xml:space="preserve"/>
@@ -2156,7 +2156,7 @@
         <w:rPr/>
         <w:t xml:space="preserve"/>
       </w:r>
-      <w:bookmarkEnd w:id="5fc8bf52-2f96-45bb-a281-026d70bd03a7"/>
+      <w:bookmarkEnd w:id="2727bb76-3995-4388-bcb6-da269c0c167a"/>
       <w:r>
         <w:rPr>
           <w:rFonts/>
@@ -2241,7 +2241,7 @@
         </w:rPr>
         <w:t xml:space="preserve">Figure </w:t>
       </w:r>
-      <w:bookmarkStart w:id="19942669-0556-4ca1-871d-ad275c90c005" w:name="prm_vs_iteration"/>
+      <w:bookmarkStart w:id="a42b2c38-b38e-4c33-8ee8-9f7f02f7b365" w:name="prm_vs_iteration"/>
       <w:r>
         <w:rPr/>
         <w:t xml:space="preserve"/>
@@ -2262,7 +2262,7 @@
         <w:rPr/>
         <w:t xml:space="preserve"/>
       </w:r>
-      <w:bookmarkEnd w:id="19942669-0556-4ca1-871d-ad275c90c005"/>
+      <w:bookmarkEnd w:id="a42b2c38-b38e-4c33-8ee8-9f7f02f7b365"/>
       <w:r>
         <w:rPr>
           <w:rFonts/>

</xml_diff>

<commit_message>
Deploying to gh-pages from @ nlmixr2/monolix2rx@01ef6508874c5a3dd198fba94580c8014fc3ea4c 🚀
</commit_message>
<xml_diff>
--- a/articles/mod-Word.docx
+++ b/articles/mod-Word.docx
@@ -1942,7 +1942,7 @@
         <w:rPr/>
         <w:t xml:space="preserve"/>
       </w:r>
-      <w:bookmarkEnd w:id="a7d397d5-7bcc-4250-b5c3-d5b9b4c7228a"/>
+      <w:bookmarkEnd w:id="e33243bc-47ee-4b5b-92e8-4e84981f2eca"/>
       <w:r>
         <w:rPr>
           <w:rFonts/>
@@ -2035,7 +2035,7 @@
         </w:rPr>
         <w:t xml:space="preserve">Figure </w:t>
       </w:r>
-      <w:bookmarkStart w:id="e7cf7b1c-7dc4-4aa1-81f9-b829b955449e" w:name="ind_plots"/>
+      <w:bookmarkStart w:id="8ac962ef-6141-42a4-9cd1-dd3c38d06511" w:name="ind_plots"/>
       <w:r>
         <w:rPr/>
         <w:t xml:space="preserve"/>
@@ -2056,7 +2056,7 @@
         <w:rPr/>
         <w:t xml:space="preserve"/>
       </w:r>
-      <w:bookmarkEnd w:id="e7cf7b1c-7dc4-4aa1-81f9-b829b955449e"/>
+      <w:bookmarkEnd w:id="8ac962ef-6141-42a4-9cd1-dd3c38d06511"/>
       <w:r>
         <w:rPr>
           <w:rFonts/>
@@ -2135,7 +2135,7 @@
         </w:rPr>
         <w:t xml:space="preserve">Figure </w:t>
       </w:r>
-      <w:bookmarkStart w:id="2727bb76-3995-4388-bcb6-da269c0c167a" w:name="dv_vs_pred_ipred"/>
+      <w:bookmarkStart w:id="1c4d0da5-8872-4f24-a978-847693436ac0" w:name="dv_vs_pred_ipred"/>
       <w:r>
         <w:rPr/>
         <w:t xml:space="preserve"/>
@@ -2156,7 +2156,7 @@
         <w:rPr/>
         <w:t xml:space="preserve"/>
       </w:r>
-      <w:bookmarkEnd w:id="2727bb76-3995-4388-bcb6-da269c0c167a"/>
+      <w:bookmarkEnd w:id="1c4d0da5-8872-4f24-a978-847693436ac0"/>
       <w:r>
         <w:rPr>
           <w:rFonts/>
@@ -2241,7 +2241,7 @@
         </w:rPr>
         <w:t xml:space="preserve">Figure </w:t>
       </w:r>
-      <w:bookmarkStart w:id="a42b2c38-b38e-4c33-8ee8-9f7f02f7b365" w:name="prm_vs_iteration"/>
+      <w:bookmarkStart w:id="8d4885ff-4c57-4d97-a966-37d8516bc5c2" w:name="prm_vs_iteration"/>
       <w:r>
         <w:rPr/>
         <w:t xml:space="preserve"/>
@@ -2262,7 +2262,7 @@
         <w:rPr/>
         <w:t xml:space="preserve"/>
       </w:r>
-      <w:bookmarkEnd w:id="a42b2c38-b38e-4c33-8ee8-9f7f02f7b365"/>
+      <w:bookmarkEnd w:id="8d4885ff-4c57-4d97-a966-37d8516bc5c2"/>
       <w:r>
         <w:rPr>
           <w:rFonts/>

</xml_diff>

<commit_message>
Deploying to gh-pages from @ nlmixr2/monolix2rx@1e877df8f8c926f29b42ebd8b9987a3ba8b09d24 🚀
</commit_message>
<xml_diff>
--- a/articles/mod-Word.docx
+++ b/articles/mod-Word.docx
@@ -61,6 +61,15 @@
               </w:pBdr>
               <w:spacing w:after="100" w:before="100" w:line="240"/>
               <w:ind w:left="100" w:right="100" w:firstLine="0" w:firstLineChars="0"/>
+              <w:rPr>
+                <w:rFonts w:ascii="DejaVu Sans" w:hAnsi="DejaVu Sans" w:eastAsia="DejaVu Sans" w:cs="DejaVu Sans"/>
+                <w:i w:val="false"/>
+                <w:b w:val="false"/>
+                <w:u w:val="none"/>
+                <w:sz w:val="22"/>
+                <w:szCs w:val="22"/>
+                <w:color w:val="000000"/>
+              </w:rPr>
             </w:pPr>
             <w:r>
               <w:rPr>
@@ -105,6 +114,15 @@
               </w:pBdr>
               <w:spacing w:after="100" w:before="100" w:line="240"/>
               <w:ind w:left="100" w:right="100" w:firstLine="0" w:firstLineChars="0"/>
+              <w:rPr>
+                <w:rFonts w:ascii="DejaVu Sans" w:hAnsi="DejaVu Sans" w:eastAsia="DejaVu Sans" w:cs="DejaVu Sans"/>
+                <w:i w:val="false"/>
+                <w:b w:val="false"/>
+                <w:u w:val="none"/>
+                <w:sz w:val="22"/>
+                <w:szCs w:val="22"/>
+                <w:color w:val="000000"/>
+              </w:rPr>
             </w:pPr>
             <w:r>
               <w:rPr>
@@ -149,6 +167,15 @@
               </w:pBdr>
               <w:spacing w:after="100" w:before="100" w:line="240"/>
               <w:ind w:left="100" w:right="100" w:firstLine="0" w:firstLineChars="0"/>
+              <w:rPr>
+                <w:rFonts w:ascii="DejaVu Sans" w:hAnsi="DejaVu Sans" w:eastAsia="DejaVu Sans" w:cs="DejaVu Sans"/>
+                <w:i w:val="false"/>
+                <w:b w:val="false"/>
+                <w:u w:val="none"/>
+                <w:sz w:val="22"/>
+                <w:szCs w:val="22"/>
+                <w:color w:val="000000"/>
+              </w:rPr>
             </w:pPr>
             <w:r>
               <w:rPr>
@@ -193,6 +220,15 @@
               </w:pBdr>
               <w:spacing w:after="100" w:before="100" w:line="240"/>
               <w:ind w:left="100" w:right="100" w:firstLine="0" w:firstLineChars="0"/>
+              <w:rPr>
+                <w:rFonts w:ascii="DejaVu Sans" w:hAnsi="DejaVu Sans" w:eastAsia="DejaVu Sans" w:cs="DejaVu Sans"/>
+                <w:i w:val="false"/>
+                <w:b w:val="false"/>
+                <w:u w:val="none"/>
+                <w:sz w:val="22"/>
+                <w:szCs w:val="22"/>
+                <w:color w:val="000000"/>
+              </w:rPr>
             </w:pPr>
             <w:r>
               <w:rPr>
@@ -237,6 +273,15 @@
               </w:pBdr>
               <w:spacing w:after="100" w:before="100" w:line="240"/>
               <w:ind w:left="100" w:right="100" w:firstLine="0" w:firstLineChars="0"/>
+              <w:rPr>
+                <w:rFonts w:ascii="DejaVu Sans" w:hAnsi="DejaVu Sans" w:eastAsia="DejaVu Sans" w:cs="DejaVu Sans"/>
+                <w:i w:val="false"/>
+                <w:b w:val="false"/>
+                <w:u w:val="none"/>
+                <w:sz w:val="22"/>
+                <w:szCs w:val="22"/>
+                <w:color w:val="000000"/>
+              </w:rPr>
             </w:pPr>
             <w:r>
               <w:rPr>
@@ -281,6 +326,15 @@
               </w:pBdr>
               <w:spacing w:after="100" w:before="100" w:line="240"/>
               <w:ind w:left="100" w:right="100" w:firstLine="0" w:firstLineChars="0"/>
+              <w:rPr>
+                <w:rFonts w:ascii="DejaVu Sans" w:hAnsi="DejaVu Sans" w:eastAsia="DejaVu Sans" w:cs="DejaVu Sans"/>
+                <w:i w:val="false"/>
+                <w:b w:val="false"/>
+                <w:u w:val="none"/>
+                <w:sz w:val="22"/>
+                <w:szCs w:val="22"/>
+                <w:color w:val="000000"/>
+              </w:rPr>
             </w:pPr>
             <w:r>
               <w:rPr>
@@ -325,6 +379,15 @@
               </w:pBdr>
               <w:spacing w:after="100" w:before="100" w:line="240"/>
               <w:ind w:left="100" w:right="100" w:firstLine="0" w:firstLineChars="0"/>
+              <w:rPr>
+                <w:rFonts w:ascii="DejaVu Sans" w:hAnsi="DejaVu Sans" w:eastAsia="DejaVu Sans" w:cs="DejaVu Sans"/>
+                <w:i w:val="false"/>
+                <w:b w:val="false"/>
+                <w:u w:val="none"/>
+                <w:sz w:val="22"/>
+                <w:szCs w:val="22"/>
+                <w:color w:val="000000"/>
+              </w:rPr>
             </w:pPr>
             <w:r>
               <w:rPr>
@@ -375,6 +438,15 @@
               </w:pBdr>
               <w:spacing w:after="100" w:before="100" w:line="240"/>
               <w:ind w:left="100" w:right="100" w:firstLine="0" w:firstLineChars="0"/>
+              <w:rPr>
+                <w:rFonts w:ascii="DejaVu Sans" w:hAnsi="DejaVu Sans" w:eastAsia="DejaVu Sans" w:cs="DejaVu Sans"/>
+                <w:i w:val="false"/>
+                <w:b w:val="false"/>
+                <w:u w:val="none"/>
+                <w:sz w:val="22"/>
+                <w:szCs w:val="22"/>
+                <w:color w:val="000000"/>
+              </w:rPr>
             </w:pPr>
             <w:r>
               <w:rPr>
@@ -419,6 +491,15 @@
               </w:pBdr>
               <w:spacing w:after="100" w:before="100" w:line="240"/>
               <w:ind w:left="100" w:right="100" w:firstLine="0" w:firstLineChars="0"/>
+              <w:rPr>
+                <w:rFonts w:ascii="DejaVu Sans" w:hAnsi="DejaVu Sans" w:eastAsia="DejaVu Sans" w:cs="DejaVu Sans"/>
+                <w:i w:val="false"/>
+                <w:b w:val="false"/>
+                <w:u w:val="none"/>
+                <w:sz w:val="22"/>
+                <w:szCs w:val="22"/>
+                <w:color w:val="000000"/>
+              </w:rPr>
             </w:pPr>
             <w:r>
               <w:rPr>
@@ -463,6 +544,15 @@
               </w:pBdr>
               <w:spacing w:after="100" w:before="100" w:line="240"/>
               <w:ind w:left="100" w:right="100" w:firstLine="0" w:firstLineChars="0"/>
+              <w:rPr>
+                <w:rFonts w:ascii="DejaVu Sans" w:hAnsi="DejaVu Sans" w:eastAsia="DejaVu Sans" w:cs="DejaVu Sans"/>
+                <w:i w:val="false"/>
+                <w:b w:val="false"/>
+                <w:u w:val="none"/>
+                <w:sz w:val="22"/>
+                <w:szCs w:val="22"/>
+                <w:color w:val="000000"/>
+              </w:rPr>
             </w:pPr>
             <w:r>
               <w:rPr>
@@ -507,6 +597,15 @@
               </w:pBdr>
               <w:spacing w:after="100" w:before="100" w:line="240"/>
               <w:ind w:left="100" w:right="100" w:firstLine="0" w:firstLineChars="0"/>
+              <w:rPr>
+                <w:rFonts w:ascii="DejaVu Sans" w:hAnsi="DejaVu Sans" w:eastAsia="DejaVu Sans" w:cs="DejaVu Sans"/>
+                <w:i w:val="false"/>
+                <w:b w:val="false"/>
+                <w:u w:val="none"/>
+                <w:sz w:val="22"/>
+                <w:szCs w:val="22"/>
+                <w:color w:val="000000"/>
+              </w:rPr>
             </w:pPr>
             <w:r>
               <w:rPr>
@@ -551,6 +650,15 @@
               </w:pBdr>
               <w:spacing w:after="100" w:before="100" w:line="240"/>
               <w:ind w:left="100" w:right="100" w:firstLine="0" w:firstLineChars="0"/>
+              <w:rPr>
+                <w:rFonts w:ascii="DejaVu Sans" w:hAnsi="DejaVu Sans" w:eastAsia="DejaVu Sans" w:cs="DejaVu Sans"/>
+                <w:i w:val="false"/>
+                <w:b w:val="false"/>
+                <w:u w:val="none"/>
+                <w:sz w:val="22"/>
+                <w:szCs w:val="22"/>
+                <w:color w:val="000000"/>
+              </w:rPr>
             </w:pPr>
             <w:r>
               <w:rPr>
@@ -595,6 +703,15 @@
               </w:pBdr>
               <w:spacing w:after="100" w:before="100" w:line="240"/>
               <w:ind w:left="100" w:right="100" w:firstLine="0" w:firstLineChars="0"/>
+              <w:rPr>
+                <w:rFonts w:ascii="DejaVu Sans" w:hAnsi="DejaVu Sans" w:eastAsia="DejaVu Sans" w:cs="DejaVu Sans"/>
+                <w:i w:val="false"/>
+                <w:b w:val="false"/>
+                <w:u w:val="none"/>
+                <w:sz w:val="22"/>
+                <w:szCs w:val="22"/>
+                <w:color w:val="000000"/>
+              </w:rPr>
             </w:pPr>
             <w:r>
               <w:rPr>
@@ -639,6 +756,15 @@
               </w:pBdr>
               <w:spacing w:after="100" w:before="100" w:line="240"/>
               <w:ind w:left="100" w:right="100" w:firstLine="0" w:firstLineChars="0"/>
+              <w:rPr>
+                <w:rFonts w:ascii="DejaVu Sans" w:hAnsi="DejaVu Sans" w:eastAsia="DejaVu Sans" w:cs="DejaVu Sans"/>
+                <w:i w:val="false"/>
+                <w:b w:val="false"/>
+                <w:u w:val="none"/>
+                <w:sz w:val="22"/>
+                <w:szCs w:val="22"/>
+                <w:color w:val="000000"/>
+              </w:rPr>
             </w:pPr>
             <w:r>
               <w:rPr>
@@ -689,6 +815,15 @@
               </w:pBdr>
               <w:spacing w:after="100" w:before="100" w:line="240"/>
               <w:ind w:left="100" w:right="100" w:firstLine="0" w:firstLineChars="0"/>
+              <w:rPr>
+                <w:rFonts w:ascii="DejaVu Sans" w:hAnsi="DejaVu Sans" w:eastAsia="DejaVu Sans" w:cs="DejaVu Sans"/>
+                <w:i w:val="false"/>
+                <w:b w:val="false"/>
+                <w:u w:val="none"/>
+                <w:sz w:val="22"/>
+                <w:szCs w:val="22"/>
+                <w:color w:val="000000"/>
+              </w:rPr>
             </w:pPr>
             <w:r>
               <w:rPr>
@@ -733,6 +868,15 @@
               </w:pBdr>
               <w:spacing w:after="100" w:before="100" w:line="240"/>
               <w:ind w:left="100" w:right="100" w:firstLine="0" w:firstLineChars="0"/>
+              <w:rPr>
+                <w:rFonts w:ascii="DejaVu Sans" w:hAnsi="DejaVu Sans" w:eastAsia="DejaVu Sans" w:cs="DejaVu Sans"/>
+                <w:i w:val="false"/>
+                <w:b w:val="false"/>
+                <w:u w:val="none"/>
+                <w:sz w:val="22"/>
+                <w:szCs w:val="22"/>
+                <w:color w:val="000000"/>
+              </w:rPr>
             </w:pPr>
             <w:r>
               <w:rPr>
@@ -777,6 +921,15 @@
               </w:pBdr>
               <w:spacing w:after="100" w:before="100" w:line="240"/>
               <w:ind w:left="100" w:right="100" w:firstLine="0" w:firstLineChars="0"/>
+              <w:rPr>
+                <w:rFonts w:ascii="DejaVu Sans" w:hAnsi="DejaVu Sans" w:eastAsia="DejaVu Sans" w:cs="DejaVu Sans"/>
+                <w:i w:val="false"/>
+                <w:b w:val="false"/>
+                <w:u w:val="none"/>
+                <w:sz w:val="22"/>
+                <w:szCs w:val="22"/>
+                <w:color w:val="000000"/>
+              </w:rPr>
             </w:pPr>
             <w:r>
               <w:rPr>
@@ -821,6 +974,15 @@
               </w:pBdr>
               <w:spacing w:after="100" w:before="100" w:line="240"/>
               <w:ind w:left="100" w:right="100" w:firstLine="0" w:firstLineChars="0"/>
+              <w:rPr>
+                <w:rFonts w:ascii="DejaVu Sans" w:hAnsi="DejaVu Sans" w:eastAsia="DejaVu Sans" w:cs="DejaVu Sans"/>
+                <w:i w:val="false"/>
+                <w:b w:val="false"/>
+                <w:u w:val="none"/>
+                <w:sz w:val="22"/>
+                <w:szCs w:val="22"/>
+                <w:color w:val="000000"/>
+              </w:rPr>
             </w:pPr>
             <w:r>
               <w:rPr>
@@ -865,6 +1027,15 @@
               </w:pBdr>
               <w:spacing w:after="100" w:before="100" w:line="240"/>
               <w:ind w:left="100" w:right="100" w:firstLine="0" w:firstLineChars="0"/>
+              <w:rPr>
+                <w:rFonts w:ascii="DejaVu Sans" w:hAnsi="DejaVu Sans" w:eastAsia="DejaVu Sans" w:cs="DejaVu Sans"/>
+                <w:i w:val="false"/>
+                <w:b w:val="false"/>
+                <w:u w:val="none"/>
+                <w:sz w:val="22"/>
+                <w:szCs w:val="22"/>
+                <w:color w:val="000000"/>
+              </w:rPr>
             </w:pPr>
             <w:r>
               <w:rPr>
@@ -909,6 +1080,15 @@
               </w:pBdr>
               <w:spacing w:after="100" w:before="100" w:line="240"/>
               <w:ind w:left="100" w:right="100" w:firstLine="0" w:firstLineChars="0"/>
+              <w:rPr>
+                <w:rFonts w:ascii="DejaVu Sans" w:hAnsi="DejaVu Sans" w:eastAsia="DejaVu Sans" w:cs="DejaVu Sans"/>
+                <w:i w:val="false"/>
+                <w:b w:val="false"/>
+                <w:u w:val="none"/>
+                <w:sz w:val="22"/>
+                <w:szCs w:val="22"/>
+                <w:color w:val="000000"/>
+              </w:rPr>
             </w:pPr>
             <w:r>
               <w:rPr>
@@ -953,6 +1133,15 @@
               </w:pBdr>
               <w:spacing w:after="100" w:before="100" w:line="240"/>
               <w:ind w:left="100" w:right="100" w:firstLine="0" w:firstLineChars="0"/>
+              <w:rPr>
+                <w:rFonts w:ascii="DejaVu Sans" w:hAnsi="DejaVu Sans" w:eastAsia="DejaVu Sans" w:cs="DejaVu Sans"/>
+                <w:i w:val="false"/>
+                <w:b w:val="false"/>
+                <w:u w:val="none"/>
+                <w:sz w:val="22"/>
+                <w:szCs w:val="22"/>
+                <w:color w:val="000000"/>
+              </w:rPr>
             </w:pPr>
             <w:r>
               <w:rPr>
@@ -1003,6 +1192,15 @@
               </w:pBdr>
               <w:spacing w:after="100" w:before="100" w:line="240"/>
               <w:ind w:left="100" w:right="100" w:firstLine="0" w:firstLineChars="0"/>
+              <w:rPr>
+                <w:rFonts w:ascii="DejaVu Sans" w:hAnsi="DejaVu Sans" w:eastAsia="DejaVu Sans" w:cs="DejaVu Sans"/>
+                <w:i w:val="false"/>
+                <w:b w:val="false"/>
+                <w:u w:val="none"/>
+                <w:sz w:val="22"/>
+                <w:szCs w:val="22"/>
+                <w:color w:val="000000"/>
+              </w:rPr>
             </w:pPr>
             <w:r>
               <w:rPr>
@@ -1047,6 +1245,15 @@
               </w:pBdr>
               <w:spacing w:after="100" w:before="100" w:line="240"/>
               <w:ind w:left="100" w:right="100" w:firstLine="0" w:firstLineChars="0"/>
+              <w:rPr>
+                <w:rFonts w:ascii="DejaVu Sans" w:hAnsi="DejaVu Sans" w:eastAsia="DejaVu Sans" w:cs="DejaVu Sans"/>
+                <w:i w:val="false"/>
+                <w:b w:val="false"/>
+                <w:u w:val="none"/>
+                <w:sz w:val="22"/>
+                <w:szCs w:val="22"/>
+                <w:color w:val="000000"/>
+              </w:rPr>
             </w:pPr>
             <w:r>
               <w:rPr>
@@ -1091,6 +1298,15 @@
               </w:pBdr>
               <w:spacing w:after="100" w:before="100" w:line="240"/>
               <w:ind w:left="100" w:right="100" w:firstLine="0" w:firstLineChars="0"/>
+              <w:rPr>
+                <w:rFonts w:ascii="DejaVu Sans" w:hAnsi="DejaVu Sans" w:eastAsia="DejaVu Sans" w:cs="DejaVu Sans"/>
+                <w:i w:val="false"/>
+                <w:b w:val="false"/>
+                <w:u w:val="none"/>
+                <w:sz w:val="22"/>
+                <w:szCs w:val="22"/>
+                <w:color w:val="000000"/>
+              </w:rPr>
             </w:pPr>
             <w:r>
               <w:rPr>
@@ -1135,6 +1351,15 @@
               </w:pBdr>
               <w:spacing w:after="100" w:before="100" w:line="240"/>
               <w:ind w:left="100" w:right="100" w:firstLine="0" w:firstLineChars="0"/>
+              <w:rPr>
+                <w:rFonts w:ascii="DejaVu Sans" w:hAnsi="DejaVu Sans" w:eastAsia="DejaVu Sans" w:cs="DejaVu Sans"/>
+                <w:i w:val="false"/>
+                <w:b w:val="false"/>
+                <w:u w:val="none"/>
+                <w:sz w:val="22"/>
+                <w:szCs w:val="22"/>
+                <w:color w:val="000000"/>
+              </w:rPr>
             </w:pPr>
             <w:r>
               <w:rPr>
@@ -1179,6 +1404,15 @@
               </w:pBdr>
               <w:spacing w:after="100" w:before="100" w:line="240"/>
               <w:ind w:left="100" w:right="100" w:firstLine="0" w:firstLineChars="0"/>
+              <w:rPr>
+                <w:rFonts w:ascii="DejaVu Sans" w:hAnsi="DejaVu Sans" w:eastAsia="DejaVu Sans" w:cs="DejaVu Sans"/>
+                <w:i w:val="false"/>
+                <w:b w:val="false"/>
+                <w:u w:val="none"/>
+                <w:sz w:val="22"/>
+                <w:szCs w:val="22"/>
+                <w:color w:val="000000"/>
+              </w:rPr>
             </w:pPr>
             <w:r>
               <w:rPr>
@@ -1223,6 +1457,15 @@
               </w:pBdr>
               <w:spacing w:after="100" w:before="100" w:line="240"/>
               <w:ind w:left="100" w:right="100" w:firstLine="0" w:firstLineChars="0"/>
+              <w:rPr>
+                <w:rFonts w:ascii="DejaVu Sans" w:hAnsi="DejaVu Sans" w:eastAsia="DejaVu Sans" w:cs="DejaVu Sans"/>
+                <w:i w:val="false"/>
+                <w:b w:val="false"/>
+                <w:u w:val="none"/>
+                <w:sz w:val="22"/>
+                <w:szCs w:val="22"/>
+                <w:color w:val="000000"/>
+              </w:rPr>
             </w:pPr>
             <w:r>
               <w:rPr>
@@ -1267,6 +1510,15 @@
               </w:pBdr>
               <w:spacing w:after="100" w:before="100" w:line="240"/>
               <w:ind w:left="100" w:right="100" w:firstLine="0" w:firstLineChars="0"/>
+              <w:rPr>
+                <w:rFonts w:ascii="DejaVu Sans" w:hAnsi="DejaVu Sans" w:eastAsia="DejaVu Sans" w:cs="DejaVu Sans"/>
+                <w:i w:val="false"/>
+                <w:b w:val="false"/>
+                <w:u w:val="none"/>
+                <w:sz w:val="22"/>
+                <w:szCs w:val="22"/>
+                <w:color w:val="000000"/>
+              </w:rPr>
             </w:pPr>
             <w:r>
               <w:rPr>
@@ -1317,6 +1569,15 @@
               </w:pBdr>
               <w:spacing w:after="100" w:before="100" w:line="240"/>
               <w:ind w:left="100" w:right="100" w:firstLine="0" w:firstLineChars="0"/>
+              <w:rPr>
+                <w:rFonts w:ascii="DejaVu Sans" w:hAnsi="DejaVu Sans" w:eastAsia="DejaVu Sans" w:cs="DejaVu Sans"/>
+                <w:i w:val="false"/>
+                <w:b w:val="false"/>
+                <w:u w:val="none"/>
+                <w:sz w:val="22"/>
+                <w:szCs w:val="22"/>
+                <w:color w:val="000000"/>
+              </w:rPr>
             </w:pPr>
             <w:r>
               <w:rPr>
@@ -1361,6 +1622,15 @@
               </w:pBdr>
               <w:spacing w:after="100" w:before="100" w:line="240"/>
               <w:ind w:left="100" w:right="100" w:firstLine="0" w:firstLineChars="0"/>
+              <w:rPr>
+                <w:rFonts w:ascii="DejaVu Sans" w:hAnsi="DejaVu Sans" w:eastAsia="DejaVu Sans" w:cs="DejaVu Sans"/>
+                <w:i w:val="false"/>
+                <w:b w:val="false"/>
+                <w:u w:val="none"/>
+                <w:sz w:val="22"/>
+                <w:szCs w:val="22"/>
+                <w:color w:val="000000"/>
+              </w:rPr>
             </w:pPr>
             <w:r>
               <w:rPr>
@@ -1405,6 +1675,15 @@
               </w:pBdr>
               <w:spacing w:after="100" w:before="100" w:line="240"/>
               <w:ind w:left="100" w:right="100" w:firstLine="0" w:firstLineChars="0"/>
+              <w:rPr>
+                <w:rFonts w:ascii="DejaVu Sans" w:hAnsi="DejaVu Sans" w:eastAsia="DejaVu Sans" w:cs="DejaVu Sans"/>
+                <w:i w:val="false"/>
+                <w:b w:val="false"/>
+                <w:u w:val="none"/>
+                <w:sz w:val="22"/>
+                <w:szCs w:val="22"/>
+                <w:color w:val="000000"/>
+              </w:rPr>
             </w:pPr>
             <w:r>
               <w:rPr>
@@ -1449,6 +1728,15 @@
               </w:pBdr>
               <w:spacing w:after="100" w:before="100" w:line="240"/>
               <w:ind w:left="100" w:right="100" w:firstLine="0" w:firstLineChars="0"/>
+              <w:rPr>
+                <w:rFonts w:ascii="DejaVu Sans" w:hAnsi="DejaVu Sans" w:eastAsia="DejaVu Sans" w:cs="DejaVu Sans"/>
+                <w:i w:val="false"/>
+                <w:b w:val="false"/>
+                <w:u w:val="none"/>
+                <w:sz w:val="22"/>
+                <w:szCs w:val="22"/>
+                <w:color w:val="000000"/>
+              </w:rPr>
             </w:pPr>
             <w:r>
               <w:rPr>
@@ -1493,6 +1781,15 @@
               </w:pBdr>
               <w:spacing w:after="100" w:before="100" w:line="240"/>
               <w:ind w:left="100" w:right="100" w:firstLine="0" w:firstLineChars="0"/>
+              <w:rPr>
+                <w:rFonts w:ascii="DejaVu Sans" w:hAnsi="DejaVu Sans" w:eastAsia="DejaVu Sans" w:cs="DejaVu Sans"/>
+                <w:i w:val="false"/>
+                <w:b w:val="false"/>
+                <w:u w:val="none"/>
+                <w:sz w:val="22"/>
+                <w:szCs w:val="22"/>
+                <w:color w:val="000000"/>
+              </w:rPr>
             </w:pPr>
             <w:r>
               <w:rPr>
@@ -1537,6 +1834,15 @@
               </w:pBdr>
               <w:spacing w:after="100" w:before="100" w:line="240"/>
               <w:ind w:left="100" w:right="100" w:firstLine="0" w:firstLineChars="0"/>
+              <w:rPr>
+                <w:rFonts w:ascii="DejaVu Sans" w:hAnsi="DejaVu Sans" w:eastAsia="DejaVu Sans" w:cs="DejaVu Sans"/>
+                <w:i w:val="false"/>
+                <w:b w:val="false"/>
+                <w:u w:val="none"/>
+                <w:sz w:val="22"/>
+                <w:szCs w:val="22"/>
+                <w:color w:val="000000"/>
+              </w:rPr>
             </w:pPr>
             <w:r>
               <w:rPr>
@@ -1581,6 +1887,15 @@
               </w:pBdr>
               <w:spacing w:after="100" w:before="100" w:line="240"/>
               <w:ind w:left="100" w:right="100" w:firstLine="0" w:firstLineChars="0"/>
+              <w:rPr>
+                <w:rFonts w:ascii="DejaVu Sans" w:hAnsi="DejaVu Sans" w:eastAsia="DejaVu Sans" w:cs="DejaVu Sans"/>
+                <w:i w:val="false"/>
+                <w:b w:val="false"/>
+                <w:u w:val="none"/>
+                <w:sz w:val="22"/>
+                <w:szCs w:val="22"/>
+                <w:color w:val="000000"/>
+              </w:rPr>
             </w:pPr>
             <w:r>
               <w:rPr>
@@ -1631,6 +1946,15 @@
               </w:pBdr>
               <w:spacing w:after="100" w:before="100" w:line="240"/>
               <w:ind w:left="100" w:right="100" w:firstLine="0" w:firstLineChars="0"/>
+              <w:rPr>
+                <w:rFonts w:ascii="DejaVu Sans" w:hAnsi="DejaVu Sans" w:eastAsia="DejaVu Sans" w:cs="DejaVu Sans"/>
+                <w:i w:val="false"/>
+                <w:b w:val="false"/>
+                <w:u w:val="none"/>
+                <w:sz w:val="22"/>
+                <w:szCs w:val="22"/>
+                <w:color w:val="000000"/>
+              </w:rPr>
             </w:pPr>
             <w:r>
               <w:rPr>
@@ -1675,6 +1999,15 @@
               </w:pBdr>
               <w:spacing w:after="100" w:before="100" w:line="240"/>
               <w:ind w:left="100" w:right="100" w:firstLine="0" w:firstLineChars="0"/>
+              <w:rPr>
+                <w:rFonts w:ascii="DejaVu Sans" w:hAnsi="DejaVu Sans" w:eastAsia="DejaVu Sans" w:cs="DejaVu Sans"/>
+                <w:i w:val="false"/>
+                <w:b w:val="false"/>
+                <w:u w:val="none"/>
+                <w:sz w:val="22"/>
+                <w:szCs w:val="22"/>
+                <w:color w:val="000000"/>
+              </w:rPr>
             </w:pPr>
             <w:r>
               <w:rPr>
@@ -1719,6 +2052,15 @@
               </w:pBdr>
               <w:spacing w:after="100" w:before="100" w:line="240"/>
               <w:ind w:left="100" w:right="100" w:firstLine="0" w:firstLineChars="0"/>
+              <w:rPr>
+                <w:rFonts w:ascii="DejaVu Sans" w:hAnsi="DejaVu Sans" w:eastAsia="DejaVu Sans" w:cs="DejaVu Sans"/>
+                <w:i w:val="false"/>
+                <w:b w:val="false"/>
+                <w:u w:val="none"/>
+                <w:sz w:val="22"/>
+                <w:szCs w:val="22"/>
+                <w:color w:val="000000"/>
+              </w:rPr>
             </w:pPr>
             <w:r>
               <w:rPr>
@@ -1763,6 +2105,15 @@
               </w:pBdr>
               <w:spacing w:after="100" w:before="100" w:line="240"/>
               <w:ind w:left="100" w:right="100" w:firstLine="0" w:firstLineChars="0"/>
+              <w:rPr>
+                <w:rFonts w:ascii="DejaVu Sans" w:hAnsi="DejaVu Sans" w:eastAsia="DejaVu Sans" w:cs="DejaVu Sans"/>
+                <w:i w:val="false"/>
+                <w:b w:val="false"/>
+                <w:u w:val="none"/>
+                <w:sz w:val="22"/>
+                <w:szCs w:val="22"/>
+                <w:color w:val="000000"/>
+              </w:rPr>
             </w:pPr>
             <w:r>
               <w:rPr>
@@ -1807,6 +2158,15 @@
               </w:pBdr>
               <w:spacing w:after="100" w:before="100" w:line="240"/>
               <w:ind w:left="100" w:right="100" w:firstLine="0" w:firstLineChars="0"/>
+              <w:rPr>
+                <w:rFonts w:ascii="DejaVu Sans" w:hAnsi="DejaVu Sans" w:eastAsia="DejaVu Sans" w:cs="DejaVu Sans"/>
+                <w:i w:val="false"/>
+                <w:b w:val="false"/>
+                <w:u w:val="none"/>
+                <w:sz w:val="22"/>
+                <w:szCs w:val="22"/>
+                <w:color w:val="000000"/>
+              </w:rPr>
             </w:pPr>
             <w:r>
               <w:rPr>
@@ -1851,6 +2211,15 @@
               </w:pBdr>
               <w:spacing w:after="100" w:before="100" w:line="240"/>
               <w:ind w:left="100" w:right="100" w:firstLine="0" w:firstLineChars="0"/>
+              <w:rPr>
+                <w:rFonts w:ascii="DejaVu Sans" w:hAnsi="DejaVu Sans" w:eastAsia="DejaVu Sans" w:cs="DejaVu Sans"/>
+                <w:i w:val="false"/>
+                <w:b w:val="false"/>
+                <w:u w:val="none"/>
+                <w:sz w:val="22"/>
+                <w:szCs w:val="22"/>
+                <w:color w:val="000000"/>
+              </w:rPr>
             </w:pPr>
             <w:r>
               <w:rPr>
@@ -1895,6 +2264,15 @@
               </w:pBdr>
               <w:spacing w:after="100" w:before="100" w:line="240"/>
               <w:ind w:left="100" w:right="100" w:firstLine="0" w:firstLineChars="0"/>
+              <w:rPr>
+                <w:rFonts w:ascii="DejaVu Sans" w:hAnsi="DejaVu Sans" w:eastAsia="DejaVu Sans" w:cs="DejaVu Sans"/>
+                <w:i w:val="false"/>
+                <w:b w:val="false"/>
+                <w:u w:val="none"/>
+                <w:sz w:val="22"/>
+                <w:szCs w:val="22"/>
+                <w:color w:val="000000"/>
+              </w:rPr>
             </w:pPr>
             <w:r>
               <w:rPr>
@@ -1942,7 +2320,7 @@
         <w:rPr/>
         <w:t xml:space="preserve"/>
       </w:r>
-      <w:bookmarkEnd w:id="5c8ef0f1-aac5-41ae-ae44-dbaa1f59fdc9"/>
+      <w:bookmarkEnd w:id="b1af35b6-f8ff-4bee-9bec-319b321f3d16"/>
       <w:r>
         <w:rPr>
           <w:rFonts/>
@@ -2035,7 +2413,7 @@
         </w:rPr>
         <w:t xml:space="preserve">Figure </w:t>
       </w:r>
-      <w:bookmarkStart w:id="adb7d70d-8246-472b-bd88-1d98c9c29160" w:name="ind_plots"/>
+      <w:bookmarkStart w:id="f2de3111-79ff-4ce0-a516-44a8aa4467cb" w:name="ind_plots"/>
       <w:r>
         <w:rPr/>
         <w:t xml:space="preserve"/>
@@ -2056,7 +2434,7 @@
         <w:rPr/>
         <w:t xml:space="preserve"/>
       </w:r>
-      <w:bookmarkEnd w:id="adb7d70d-8246-472b-bd88-1d98c9c29160"/>
+      <w:bookmarkEnd w:id="f2de3111-79ff-4ce0-a516-44a8aa4467cb"/>
       <w:r>
         <w:rPr>
           <w:rFonts/>
@@ -2135,7 +2513,7 @@
         </w:rPr>
         <w:t xml:space="preserve">Figure </w:t>
       </w:r>
-      <w:bookmarkStart w:id="de0e29a4-30d3-4502-b28f-b42666dcf1a3" w:name="dv_vs_pred_ipred"/>
+      <w:bookmarkStart w:id="abe58d4e-95c4-44ed-969b-b68899889217" w:name="dv_vs_pred_ipred"/>
       <w:r>
         <w:rPr/>
         <w:t xml:space="preserve"/>
@@ -2156,7 +2534,7 @@
         <w:rPr/>
         <w:t xml:space="preserve"/>
       </w:r>
-      <w:bookmarkEnd w:id="de0e29a4-30d3-4502-b28f-b42666dcf1a3"/>
+      <w:bookmarkEnd w:id="abe58d4e-95c4-44ed-969b-b68899889217"/>
       <w:r>
         <w:rPr>
           <w:rFonts/>
@@ -2241,7 +2619,7 @@
         </w:rPr>
         <w:t xml:space="preserve">Figure </w:t>
       </w:r>
-      <w:bookmarkStart w:id="27f87fa9-57f9-4b02-b80b-62c65e95a7db" w:name="prm_vs_iteration"/>
+      <w:bookmarkStart w:id="fb4be2bd-6588-4e3b-925d-7a3ae3b251c3" w:name="prm_vs_iteration"/>
       <w:r>
         <w:rPr/>
         <w:t xml:space="preserve"/>
@@ -2262,7 +2640,7 @@
         <w:rPr/>
         <w:t xml:space="preserve"/>
       </w:r>
-      <w:bookmarkEnd w:id="27f87fa9-57f9-4b02-b80b-62c65e95a7db"/>
+      <w:bookmarkEnd w:id="fb4be2bd-6588-4e3b-925d-7a3ae3b251c3"/>
       <w:r>
         <w:rPr>
           <w:rFonts/>

</xml_diff>

<commit_message>
Deploying to gh-pages from @ nlmixr2/monolix2rx@1349c507d9be390f2813017ddf7fdf50374af945 🚀
</commit_message>
<xml_diff>
--- a/articles/mod-Word.docx
+++ b/articles/mod-Word.docx
@@ -2320,7 +2320,7 @@
         <w:rPr/>
         <w:t xml:space="preserve"/>
       </w:r>
-      <w:bookmarkEnd w:id="b1af35b6-f8ff-4bee-9bec-319b321f3d16"/>
+      <w:bookmarkEnd w:id="7284c3db-e62f-459d-b4b1-a9e1f742032f"/>
       <w:r>
         <w:rPr>
           <w:rFonts/>
@@ -2413,7 +2413,7 @@
         </w:rPr>
         <w:t xml:space="preserve">Figure </w:t>
       </w:r>
-      <w:bookmarkStart w:id="f2de3111-79ff-4ce0-a516-44a8aa4467cb" w:name="ind_plots"/>
+      <w:bookmarkStart w:id="7c53a762-218c-4aa4-8e7c-f5c9724da633" w:name="ind_plots"/>
       <w:r>
         <w:rPr/>
         <w:t xml:space="preserve"/>
@@ -2434,7 +2434,7 @@
         <w:rPr/>
         <w:t xml:space="preserve"/>
       </w:r>
-      <w:bookmarkEnd w:id="f2de3111-79ff-4ce0-a516-44a8aa4467cb"/>
+      <w:bookmarkEnd w:id="7c53a762-218c-4aa4-8e7c-f5c9724da633"/>
       <w:r>
         <w:rPr>
           <w:rFonts/>
@@ -2513,7 +2513,7 @@
         </w:rPr>
         <w:t xml:space="preserve">Figure </w:t>
       </w:r>
-      <w:bookmarkStart w:id="abe58d4e-95c4-44ed-969b-b68899889217" w:name="dv_vs_pred_ipred"/>
+      <w:bookmarkStart w:id="b26c9e44-1940-4bfe-87ab-e7e1fde6aad4" w:name="dv_vs_pred_ipred"/>
       <w:r>
         <w:rPr/>
         <w:t xml:space="preserve"/>
@@ -2534,7 +2534,7 @@
         <w:rPr/>
         <w:t xml:space="preserve"/>
       </w:r>
-      <w:bookmarkEnd w:id="abe58d4e-95c4-44ed-969b-b68899889217"/>
+      <w:bookmarkEnd w:id="b26c9e44-1940-4bfe-87ab-e7e1fde6aad4"/>
       <w:r>
         <w:rPr>
           <w:rFonts/>
@@ -2619,7 +2619,7 @@
         </w:rPr>
         <w:t xml:space="preserve">Figure </w:t>
       </w:r>
-      <w:bookmarkStart w:id="fb4be2bd-6588-4e3b-925d-7a3ae3b251c3" w:name="prm_vs_iteration"/>
+      <w:bookmarkStart w:id="5192f799-17cb-4b21-89c2-77710a42f13b" w:name="prm_vs_iteration"/>
       <w:r>
         <w:rPr/>
         <w:t xml:space="preserve"/>
@@ -2640,7 +2640,7 @@
         <w:rPr/>
         <w:t xml:space="preserve"/>
       </w:r>
-      <w:bookmarkEnd w:id="fb4be2bd-6588-4e3b-925d-7a3ae3b251c3"/>
+      <w:bookmarkEnd w:id="5192f799-17cb-4b21-89c2-77710a42f13b"/>
       <w:r>
         <w:rPr>
           <w:rFonts/>

</xml_diff>

<commit_message>
Deploying to gh-pages from @ nlmixr2/monolix2rx@b5d1723d459531099f3ff983a38557385edbd2ec 🚀
</commit_message>
<xml_diff>
--- a/articles/mod-Word.docx
+++ b/articles/mod-Word.docx
@@ -2320,7 +2320,7 @@
         <w:rPr/>
         <w:t xml:space="preserve"/>
       </w:r>
-      <w:bookmarkEnd w:id="7284c3db-e62f-459d-b4b1-a9e1f742032f"/>
+      <w:bookmarkEnd w:id="6b2edce5-5556-4472-a98c-ae27007ca332"/>
       <w:r>
         <w:rPr>
           <w:rFonts/>
@@ -2413,7 +2413,7 @@
         </w:rPr>
         <w:t xml:space="preserve">Figure </w:t>
       </w:r>
-      <w:bookmarkStart w:id="7c53a762-218c-4aa4-8e7c-f5c9724da633" w:name="ind_plots"/>
+      <w:bookmarkStart w:id="ca41f903-fba0-44c8-a12b-cfc12cecf5fb" w:name="ind_plots"/>
       <w:r>
         <w:rPr/>
         <w:t xml:space="preserve"/>
@@ -2434,7 +2434,7 @@
         <w:rPr/>
         <w:t xml:space="preserve"/>
       </w:r>
-      <w:bookmarkEnd w:id="7c53a762-218c-4aa4-8e7c-f5c9724da633"/>
+      <w:bookmarkEnd w:id="ca41f903-fba0-44c8-a12b-cfc12cecf5fb"/>
       <w:r>
         <w:rPr>
           <w:rFonts/>
@@ -2513,7 +2513,7 @@
         </w:rPr>
         <w:t xml:space="preserve">Figure </w:t>
       </w:r>
-      <w:bookmarkStart w:id="b26c9e44-1940-4bfe-87ab-e7e1fde6aad4" w:name="dv_vs_pred_ipred"/>
+      <w:bookmarkStart w:id="ab398f3d-f7fb-47b1-aac2-2ca589198191" w:name="dv_vs_pred_ipred"/>
       <w:r>
         <w:rPr/>
         <w:t xml:space="preserve"/>
@@ -2534,7 +2534,7 @@
         <w:rPr/>
         <w:t xml:space="preserve"/>
       </w:r>
-      <w:bookmarkEnd w:id="b26c9e44-1940-4bfe-87ab-e7e1fde6aad4"/>
+      <w:bookmarkEnd w:id="ab398f3d-f7fb-47b1-aac2-2ca589198191"/>
       <w:r>
         <w:rPr>
           <w:rFonts/>
@@ -2619,7 +2619,7 @@
         </w:rPr>
         <w:t xml:space="preserve">Figure </w:t>
       </w:r>
-      <w:bookmarkStart w:id="5192f799-17cb-4b21-89c2-77710a42f13b" w:name="prm_vs_iteration"/>
+      <w:bookmarkStart w:id="782e5009-7dc0-4024-9d0b-b99948215466" w:name="prm_vs_iteration"/>
       <w:r>
         <w:rPr/>
         <w:t xml:space="preserve"/>
@@ -2640,7 +2640,7 @@
         <w:rPr/>
         <w:t xml:space="preserve"/>
       </w:r>
-      <w:bookmarkEnd w:id="5192f799-17cb-4b21-89c2-77710a42f13b"/>
+      <w:bookmarkEnd w:id="782e5009-7dc0-4024-9d0b-b99948215466"/>
       <w:r>
         <w:rPr>
           <w:rFonts/>

</xml_diff>

<commit_message>
Deploying to gh-pages from @ nlmixr2/monolix2rx@5b67f3458562ef40356c79ba846ed4a4d3238c7a 🚀
</commit_message>
<xml_diff>
--- a/articles/mod-Word.docx
+++ b/articles/mod-Word.docx
@@ -2320,7 +2320,7 @@
         <w:rPr/>
         <w:t xml:space="preserve"/>
       </w:r>
-      <w:bookmarkEnd w:id="6b2edce5-5556-4472-a98c-ae27007ca332"/>
+      <w:bookmarkEnd w:id="639191dd-0c9a-47b4-9da6-446c6413b651"/>
       <w:r>
         <w:rPr>
           <w:rFonts/>
@@ -2413,7 +2413,7 @@
         </w:rPr>
         <w:t xml:space="preserve">Figure </w:t>
       </w:r>
-      <w:bookmarkStart w:id="ca41f903-fba0-44c8-a12b-cfc12cecf5fb" w:name="ind_plots"/>
+      <w:bookmarkStart w:id="832c9276-111c-4e67-966a-589e253344ca" w:name="ind_plots"/>
       <w:r>
         <w:rPr/>
         <w:t xml:space="preserve"/>
@@ -2434,7 +2434,7 @@
         <w:rPr/>
         <w:t xml:space="preserve"/>
       </w:r>
-      <w:bookmarkEnd w:id="ca41f903-fba0-44c8-a12b-cfc12cecf5fb"/>
+      <w:bookmarkEnd w:id="832c9276-111c-4e67-966a-589e253344ca"/>
       <w:r>
         <w:rPr>
           <w:rFonts/>
@@ -2513,7 +2513,7 @@
         </w:rPr>
         <w:t xml:space="preserve">Figure </w:t>
       </w:r>
-      <w:bookmarkStart w:id="ab398f3d-f7fb-47b1-aac2-2ca589198191" w:name="dv_vs_pred_ipred"/>
+      <w:bookmarkStart w:id="f42fd49d-6511-43ee-807f-0ecab06c53fd" w:name="dv_vs_pred_ipred"/>
       <w:r>
         <w:rPr/>
         <w:t xml:space="preserve"/>
@@ -2534,7 +2534,7 @@
         <w:rPr/>
         <w:t xml:space="preserve"/>
       </w:r>
-      <w:bookmarkEnd w:id="ab398f3d-f7fb-47b1-aac2-2ca589198191"/>
+      <w:bookmarkEnd w:id="f42fd49d-6511-43ee-807f-0ecab06c53fd"/>
       <w:r>
         <w:rPr>
           <w:rFonts/>
@@ -2619,7 +2619,7 @@
         </w:rPr>
         <w:t xml:space="preserve">Figure </w:t>
       </w:r>
-      <w:bookmarkStart w:id="782e5009-7dc0-4024-9d0b-b99948215466" w:name="prm_vs_iteration"/>
+      <w:bookmarkStart w:id="6e402a9e-d196-426d-aae6-90bd13e26a7c" w:name="prm_vs_iteration"/>
       <w:r>
         <w:rPr/>
         <w:t xml:space="preserve"/>
@@ -2640,7 +2640,7 @@
         <w:rPr/>
         <w:t xml:space="preserve"/>
       </w:r>
-      <w:bookmarkEnd w:id="782e5009-7dc0-4024-9d0b-b99948215466"/>
+      <w:bookmarkEnd w:id="6e402a9e-d196-426d-aae6-90bd13e26a7c"/>
       <w:r>
         <w:rPr>
           <w:rFonts/>

</xml_diff>

<commit_message>
Deploying to gh-pages from @ nlmixr2/monolix2rx@cfe62e72def8cbae23ddc1b4e086e1f1d1191a48 🚀
</commit_message>
<xml_diff>
--- a/articles/mod-Word.docx
+++ b/articles/mod-Word.docx
@@ -51,7 +51,6 @@
           </w:tcPr>
           <w:p>
             <w:pPr>
-              <w:pStyle w:val="Normal"/>
               <w:jc w:val="left"/>
               <w:pBdr>
                 <w:bottom w:val="none" w:sz="0" w:space="0" w:color="000000"/>
@@ -104,7 +103,6 @@
           </w:tcPr>
           <w:p>
             <w:pPr>
-              <w:pStyle w:val="Normal"/>
               <w:jc w:val="left"/>
               <w:pBdr>
                 <w:bottom w:val="none" w:sz="0" w:space="0" w:color="000000"/>
@@ -157,7 +155,6 @@
           </w:tcPr>
           <w:p>
             <w:pPr>
-              <w:pStyle w:val="Normal"/>
               <w:jc w:val="left"/>
               <w:pBdr>
                 <w:bottom w:val="none" w:sz="0" w:space="0" w:color="000000"/>
@@ -210,7 +207,6 @@
           </w:tcPr>
           <w:p>
             <w:pPr>
-              <w:pStyle w:val="Normal"/>
               <w:jc w:val="left"/>
               <w:pBdr>
                 <w:bottom w:val="none" w:sz="0" w:space="0" w:color="000000"/>
@@ -263,7 +259,6 @@
           </w:tcPr>
           <w:p>
             <w:pPr>
-              <w:pStyle w:val="Normal"/>
               <w:jc w:val="left"/>
               <w:pBdr>
                 <w:bottom w:val="none" w:sz="0" w:space="0" w:color="000000"/>
@@ -316,7 +311,6 @@
           </w:tcPr>
           <w:p>
             <w:pPr>
-              <w:pStyle w:val="Normal"/>
               <w:jc w:val="left"/>
               <w:pBdr>
                 <w:bottom w:val="none" w:sz="0" w:space="0" w:color="000000"/>
@@ -369,7 +363,6 @@
           </w:tcPr>
           <w:p>
             <w:pPr>
-              <w:pStyle w:val="Normal"/>
               <w:jc w:val="left"/>
               <w:pBdr>
                 <w:bottom w:val="none" w:sz="0" w:space="0" w:color="000000"/>
@@ -428,7 +421,6 @@
           </w:tcPr>
           <w:p>
             <w:pPr>
-              <w:pStyle w:val="Normal"/>
               <w:jc w:val="left"/>
               <w:pBdr>
                 <w:bottom w:val="none" w:sz="0" w:space="0" w:color="000000"/>
@@ -481,7 +473,6 @@
           </w:tcPr>
           <w:p>
             <w:pPr>
-              <w:pStyle w:val="Normal"/>
               <w:jc w:val="left"/>
               <w:pBdr>
                 <w:bottom w:val="none" w:sz="0" w:space="0" w:color="000000"/>
@@ -534,7 +525,6 @@
           </w:tcPr>
           <w:p>
             <w:pPr>
-              <w:pStyle w:val="Normal"/>
               <w:jc w:val="left"/>
               <w:pBdr>
                 <w:bottom w:val="none" w:sz="0" w:space="0" w:color="000000"/>
@@ -587,7 +577,6 @@
           </w:tcPr>
           <w:p>
             <w:pPr>
-              <w:pStyle w:val="Normal"/>
               <w:jc w:val="left"/>
               <w:pBdr>
                 <w:bottom w:val="none" w:sz="0" w:space="0" w:color="000000"/>
@@ -640,7 +629,6 @@
           </w:tcPr>
           <w:p>
             <w:pPr>
-              <w:pStyle w:val="Normal"/>
               <w:jc w:val="left"/>
               <w:pBdr>
                 <w:bottom w:val="none" w:sz="0" w:space="0" w:color="000000"/>
@@ -693,7 +681,6 @@
           </w:tcPr>
           <w:p>
             <w:pPr>
-              <w:pStyle w:val="Normal"/>
               <w:jc w:val="left"/>
               <w:pBdr>
                 <w:bottom w:val="none" w:sz="0" w:space="0" w:color="000000"/>
@@ -746,7 +733,6 @@
           </w:tcPr>
           <w:p>
             <w:pPr>
-              <w:pStyle w:val="Normal"/>
               <w:jc w:val="left"/>
               <w:pBdr>
                 <w:bottom w:val="none" w:sz="0" w:space="0" w:color="000000"/>
@@ -805,7 +791,6 @@
           </w:tcPr>
           <w:p>
             <w:pPr>
-              <w:pStyle w:val="Normal"/>
               <w:jc w:val="left"/>
               <w:pBdr>
                 <w:bottom w:val="none" w:sz="0" w:space="0" w:color="000000"/>
@@ -858,7 +843,6 @@
           </w:tcPr>
           <w:p>
             <w:pPr>
-              <w:pStyle w:val="Normal"/>
               <w:jc w:val="left"/>
               <w:pBdr>
                 <w:bottom w:val="none" w:sz="0" w:space="0" w:color="000000"/>
@@ -911,7 +895,6 @@
           </w:tcPr>
           <w:p>
             <w:pPr>
-              <w:pStyle w:val="Normal"/>
               <w:jc w:val="left"/>
               <w:pBdr>
                 <w:bottom w:val="none" w:sz="0" w:space="0" w:color="000000"/>
@@ -964,7 +947,6 @@
           </w:tcPr>
           <w:p>
             <w:pPr>
-              <w:pStyle w:val="Normal"/>
               <w:jc w:val="left"/>
               <w:pBdr>
                 <w:bottom w:val="none" w:sz="0" w:space="0" w:color="000000"/>
@@ -1017,7 +999,6 @@
           </w:tcPr>
           <w:p>
             <w:pPr>
-              <w:pStyle w:val="Normal"/>
               <w:jc w:val="left"/>
               <w:pBdr>
                 <w:bottom w:val="none" w:sz="0" w:space="0" w:color="000000"/>
@@ -1070,7 +1051,6 @@
           </w:tcPr>
           <w:p>
             <w:pPr>
-              <w:pStyle w:val="Normal"/>
               <w:jc w:val="left"/>
               <w:pBdr>
                 <w:bottom w:val="none" w:sz="0" w:space="0" w:color="000000"/>
@@ -1123,7 +1103,6 @@
           </w:tcPr>
           <w:p>
             <w:pPr>
-              <w:pStyle w:val="Normal"/>
               <w:jc w:val="left"/>
               <w:pBdr>
                 <w:bottom w:val="none" w:sz="0" w:space="0" w:color="000000"/>
@@ -1182,7 +1161,6 @@
           </w:tcPr>
           <w:p>
             <w:pPr>
-              <w:pStyle w:val="Normal"/>
               <w:jc w:val="left"/>
               <w:pBdr>
                 <w:bottom w:val="none" w:sz="0" w:space="0" w:color="000000"/>
@@ -1235,7 +1213,6 @@
           </w:tcPr>
           <w:p>
             <w:pPr>
-              <w:pStyle w:val="Normal"/>
               <w:jc w:val="left"/>
               <w:pBdr>
                 <w:bottom w:val="none" w:sz="0" w:space="0" w:color="000000"/>
@@ -1288,7 +1265,6 @@
           </w:tcPr>
           <w:p>
             <w:pPr>
-              <w:pStyle w:val="Normal"/>
               <w:jc w:val="left"/>
               <w:pBdr>
                 <w:bottom w:val="none" w:sz="0" w:space="0" w:color="000000"/>
@@ -1341,7 +1317,6 @@
           </w:tcPr>
           <w:p>
             <w:pPr>
-              <w:pStyle w:val="Normal"/>
               <w:jc w:val="left"/>
               <w:pBdr>
                 <w:bottom w:val="none" w:sz="0" w:space="0" w:color="000000"/>
@@ -1394,7 +1369,6 @@
           </w:tcPr>
           <w:p>
             <w:pPr>
-              <w:pStyle w:val="Normal"/>
               <w:jc w:val="left"/>
               <w:pBdr>
                 <w:bottom w:val="none" w:sz="0" w:space="0" w:color="000000"/>
@@ -1447,7 +1421,6 @@
           </w:tcPr>
           <w:p>
             <w:pPr>
-              <w:pStyle w:val="Normal"/>
               <w:jc w:val="left"/>
               <w:pBdr>
                 <w:bottom w:val="none" w:sz="0" w:space="0" w:color="000000"/>
@@ -1500,7 +1473,6 @@
           </w:tcPr>
           <w:p>
             <w:pPr>
-              <w:pStyle w:val="Normal"/>
               <w:jc w:val="left"/>
               <w:pBdr>
                 <w:bottom w:val="none" w:sz="0" w:space="0" w:color="000000"/>
@@ -1559,7 +1531,6 @@
           </w:tcPr>
           <w:p>
             <w:pPr>
-              <w:pStyle w:val="Normal"/>
               <w:jc w:val="left"/>
               <w:pBdr>
                 <w:bottom w:val="none" w:sz="0" w:space="0" w:color="000000"/>
@@ -1612,7 +1583,6 @@
           </w:tcPr>
           <w:p>
             <w:pPr>
-              <w:pStyle w:val="Normal"/>
               <w:jc w:val="left"/>
               <w:pBdr>
                 <w:bottom w:val="none" w:sz="0" w:space="0" w:color="000000"/>
@@ -1665,7 +1635,6 @@
           </w:tcPr>
           <w:p>
             <w:pPr>
-              <w:pStyle w:val="Normal"/>
               <w:jc w:val="left"/>
               <w:pBdr>
                 <w:bottom w:val="none" w:sz="0" w:space="0" w:color="000000"/>
@@ -1718,7 +1687,6 @@
           </w:tcPr>
           <w:p>
             <w:pPr>
-              <w:pStyle w:val="Normal"/>
               <w:jc w:val="left"/>
               <w:pBdr>
                 <w:bottom w:val="none" w:sz="0" w:space="0" w:color="000000"/>
@@ -1771,7 +1739,6 @@
           </w:tcPr>
           <w:p>
             <w:pPr>
-              <w:pStyle w:val="Normal"/>
               <w:jc w:val="left"/>
               <w:pBdr>
                 <w:bottom w:val="none" w:sz="0" w:space="0" w:color="000000"/>
@@ -1824,7 +1791,6 @@
           </w:tcPr>
           <w:p>
             <w:pPr>
-              <w:pStyle w:val="Normal"/>
               <w:jc w:val="left"/>
               <w:pBdr>
                 <w:bottom w:val="none" w:sz="0" w:space="0" w:color="000000"/>
@@ -1877,7 +1843,6 @@
           </w:tcPr>
           <w:p>
             <w:pPr>
-              <w:pStyle w:val="Normal"/>
               <w:jc w:val="left"/>
               <w:pBdr>
                 <w:bottom w:val="none" w:sz="0" w:space="0" w:color="000000"/>
@@ -1936,7 +1901,6 @@
           </w:tcPr>
           <w:p>
             <w:pPr>
-              <w:pStyle w:val="Normal"/>
               <w:jc w:val="left"/>
               <w:pBdr>
                 <w:bottom w:val="none" w:sz="0" w:space="0" w:color="000000"/>
@@ -1989,7 +1953,6 @@
           </w:tcPr>
           <w:p>
             <w:pPr>
-              <w:pStyle w:val="Normal"/>
               <w:jc w:val="left"/>
               <w:pBdr>
                 <w:bottom w:val="none" w:sz="0" w:space="0" w:color="000000"/>
@@ -2042,7 +2005,6 @@
           </w:tcPr>
           <w:p>
             <w:pPr>
-              <w:pStyle w:val="Normal"/>
               <w:jc w:val="left"/>
               <w:pBdr>
                 <w:bottom w:val="none" w:sz="0" w:space="0" w:color="000000"/>
@@ -2095,7 +2057,6 @@
           </w:tcPr>
           <w:p>
             <w:pPr>
-              <w:pStyle w:val="Normal"/>
               <w:jc w:val="left"/>
               <w:pBdr>
                 <w:bottom w:val="none" w:sz="0" w:space="0" w:color="000000"/>
@@ -2148,7 +2109,6 @@
           </w:tcPr>
           <w:p>
             <w:pPr>
-              <w:pStyle w:val="Normal"/>
               <w:jc w:val="left"/>
               <w:pBdr>
                 <w:bottom w:val="none" w:sz="0" w:space="0" w:color="000000"/>
@@ -2201,7 +2161,6 @@
           </w:tcPr>
           <w:p>
             <w:pPr>
-              <w:pStyle w:val="Normal"/>
               <w:jc w:val="left"/>
               <w:pBdr>
                 <w:bottom w:val="none" w:sz="0" w:space="0" w:color="000000"/>
@@ -2254,7 +2213,6 @@
           </w:tcPr>
           <w:p>
             <w:pPr>
-              <w:pStyle w:val="Normal"/>
               <w:jc w:val="left"/>
               <w:pBdr>
                 <w:bottom w:val="none" w:sz="0" w:space="0" w:color="000000"/>
@@ -2300,6 +2258,7 @@
         </w:rPr>
         <w:t xml:space="preserve">Table </w:t>
       </w:r>
+      <w:bookmarkStart w:id="1080de71-aebc-4cb1-b83c-cbcd9f6cb57a" w:name="pest_table"/>
       <w:r>
         <w:rPr/>
         <w:t xml:space="preserve"/>
@@ -2320,7 +2279,7 @@
         <w:rPr/>
         <w:t xml:space="preserve"/>
       </w:r>
-      <w:bookmarkEnd w:id="4c0e4d65-66b2-4561-aee5-dffc5e625d08"/>
+      <w:bookmarkEnd w:id="1080de71-aebc-4cb1-b83c-cbcd9f6cb57a"/>
       <w:r>
         <w:rPr>
           <w:rFonts/>
@@ -2350,11 +2309,11 @@
     </w:p>
     <w:p>
       <w:pPr>
-        <w:sectPr w:officer="true">
+        <w:sectPr>
+          <w:pgMar w:header="708" w:bottom="1417" w:top="1417" w:right="1417" w:left="1417" w:footer="708" w:gutter="0"/>
           <w:pgSz w:h="16838" w:w="11906" w:orient="portrait"/>
           <w:type w:val="oddPage"/>
           <w:cols/>
-          <w:pgMar w:top="1417" w:right="1417" w:bottom="1417" w:left="1417" w:header="708" w:footer="708" w:gutter="0"/>
         </w:sectPr>
       </w:pPr>
     </w:p>
@@ -2381,7 +2340,7 @@
                     </pic:cNvPicPr>
                   </pic:nvPicPr>
                   <pic:blipFill>
-                    <a:blip cstate="print" r:embed="rId16"/>
+                    <a:blip r:embed="rId16"/>
                     <a:stretch>
                       <a:fillRect/>
                     </a:stretch>
@@ -2413,7 +2372,7 @@
         </w:rPr>
         <w:t xml:space="preserve">Figure </w:t>
       </w:r>
-      <w:bookmarkStart w:id="bdf0ae6c-5016-4cb1-9ba6-ec9ca1da5cdf" w:name="ind_plots"/>
+      <w:bookmarkStart w:id="8e44f9dc-07b9-4d7f-9dfc-32624b059198" w:name="ind_plots"/>
       <w:r>
         <w:rPr/>
         <w:t xml:space="preserve"/>
@@ -2434,7 +2393,7 @@
         <w:rPr/>
         <w:t xml:space="preserve"/>
       </w:r>
-      <w:bookmarkEnd w:id="bdf0ae6c-5016-4cb1-9ba6-ec9ca1da5cdf"/>
+      <w:bookmarkEnd w:id="8e44f9dc-07b9-4d7f-9dfc-32624b059198"/>
       <w:r>
         <w:rPr>
           <w:rFonts/>
@@ -2450,11 +2409,11 @@
     </w:p>
     <w:p>
       <w:pPr>
-        <w:sectPr w:officer="true">
+        <w:sectPr>
+          <w:pgMar w:header="708" w:bottom="1417" w:top="1417" w:right="1417" w:left="1417" w:footer="708" w:gutter="0"/>
           <w:pgSz w:h="11906" w:w="16838" w:orient="landscape"/>
           <w:type w:val="oddPage"/>
           <w:cols/>
-          <w:pgMar w:top="1417" w:right="1417" w:bottom="1417" w:left="1417" w:header="708" w:footer="708" w:gutter="0"/>
         </w:sectPr>
       </w:pPr>
     </w:p>
@@ -2481,7 +2440,7 @@
                     </pic:cNvPicPr>
                   </pic:nvPicPr>
                   <pic:blipFill>
-                    <a:blip cstate="print" r:embed="rId17"/>
+                    <a:blip r:embed="rId17"/>
                     <a:stretch>
                       <a:fillRect/>
                     </a:stretch>
@@ -2513,7 +2472,7 @@
         </w:rPr>
         <w:t xml:space="preserve">Figure </w:t>
       </w:r>
-      <w:bookmarkStart w:id="4641e6b3-ff9d-4b3a-954e-eb2937f0643c" w:name="dv_vs_pred_ipred"/>
+      <w:bookmarkStart w:id="218b5c4d-ca98-4dfc-a4a8-f845004c1c89" w:name="dv_vs_pred_ipred"/>
       <w:r>
         <w:rPr/>
         <w:t xml:space="preserve"/>
@@ -2534,7 +2493,7 @@
         <w:rPr/>
         <w:t xml:space="preserve"/>
       </w:r>
-      <w:bookmarkEnd w:id="4641e6b3-ff9d-4b3a-954e-eb2937f0643c"/>
+      <w:bookmarkEnd w:id="218b5c4d-ca98-4dfc-a4a8-f845004c1c89"/>
       <w:r>
         <w:rPr>
           <w:rFonts/>
@@ -2556,11 +2515,11 @@
     </w:p>
     <w:p>
       <w:pPr>
-        <w:sectPr w:officer="true">
+        <w:sectPr>
+          <w:pgMar w:header="708" w:bottom="1417" w:top="1417" w:right="1417" w:left="1417" w:footer="708" w:gutter="0"/>
           <w:pgSz w:h="16838" w:w="11906" w:orient="portrait"/>
           <w:type w:val="oddPage"/>
           <w:cols/>
-          <w:pgMar w:top="1417" w:right="1417" w:bottom="1417" w:left="1417" w:header="708" w:footer="708" w:gutter="0"/>
         </w:sectPr>
       </w:pPr>
     </w:p>
@@ -2587,7 +2546,7 @@
                     </pic:cNvPicPr>
                   </pic:nvPicPr>
                   <pic:blipFill>
-                    <a:blip cstate="print" r:embed="rId18"/>
+                    <a:blip r:embed="rId18"/>
                     <a:stretch>
                       <a:fillRect/>
                     </a:stretch>
@@ -2619,7 +2578,7 @@
         </w:rPr>
         <w:t xml:space="preserve">Figure </w:t>
       </w:r>
-      <w:bookmarkStart w:id="df4fe34b-27ac-4ea6-836c-be39b6da63e0" w:name="prm_vs_iteration"/>
+      <w:bookmarkStart w:id="f0711993-941e-4cb1-9a3c-430013b9a44c" w:name="prm_vs_iteration"/>
       <w:r>
         <w:rPr/>
         <w:t xml:space="preserve"/>
@@ -2640,7 +2599,7 @@
         <w:rPr/>
         <w:t xml:space="preserve"/>
       </w:r>
-      <w:bookmarkEnd w:id="df4fe34b-27ac-4ea6-836c-be39b6da63e0"/>
+      <w:bookmarkEnd w:id="f0711993-941e-4cb1-9a3c-430013b9a44c"/>
       <w:r>
         <w:rPr>
           <w:rFonts/>
@@ -2662,11 +2621,11 @@
     </w:p>
     <w:p>
       <w:pPr>
-        <w:sectPr w:officer="true">
+        <w:sectPr>
+          <w:pgMar w:header="708" w:bottom="1417" w:top="1417" w:right="1417" w:left="1417" w:footer="708" w:gutter="0"/>
           <w:pgSz w:h="11906" w:w="16838" w:orient="landscape"/>
           <w:type w:val="oddPage"/>
           <w:cols/>
-          <w:pgMar w:top="1417" w:right="1417" w:bottom="1417" w:left="1417" w:header="708" w:footer="708" w:gutter="0"/>
         </w:sectPr>
       </w:pPr>
     </w:p>
@@ -2681,7 +2640,6 @@
       <w:pgMar w:top="1417" w:right="1417" w:bottom="1417" w:left="1417" w:header="708" w:footer="708" w:gutter="0"/>
       <w:cols w:space="708"/>
       <w:docGrid w:linePitch="360"/>
-      <w:type w:val="continuous"/>
     </w:sectPr>
   </w:body>
 </w:document>

</xml_diff>

<commit_message>
Deploying to gh-pages from @ nlmixr2/monolix2rx@e3c3df391053d23810b9e50a8930fb00b8217373 🚀
</commit_message>
<xml_diff>
--- a/articles/mod-Word.docx
+++ b/articles/mod-Word.docx
@@ -2258,7 +2258,7 @@
         </w:rPr>
         <w:t xml:space="preserve">Table </w:t>
       </w:r>
-      <w:bookmarkStart w:id="1080de71-aebc-4cb1-b83c-cbcd9f6cb57a" w:name="pest_table"/>
+      <w:bookmarkStart w:id="c5114dd3-c9be-430a-9eaf-6d1a6851c13c" w:name="pest_table"/>
       <w:r>
         <w:rPr/>
         <w:t xml:space="preserve"/>
@@ -2279,7 +2279,7 @@
         <w:rPr/>
         <w:t xml:space="preserve"/>
       </w:r>
-      <w:bookmarkEnd w:id="1080de71-aebc-4cb1-b83c-cbcd9f6cb57a"/>
+      <w:bookmarkEnd w:id="c5114dd3-c9be-430a-9eaf-6d1a6851c13c"/>
       <w:r>
         <w:rPr>
           <w:rFonts/>
@@ -2372,7 +2372,7 @@
         </w:rPr>
         <w:t xml:space="preserve">Figure </w:t>
       </w:r>
-      <w:bookmarkStart w:id="8e44f9dc-07b9-4d7f-9dfc-32624b059198" w:name="ind_plots"/>
+      <w:bookmarkStart w:id="4964877d-a5d6-4510-8873-27e370235bd0" w:name="ind_plots"/>
       <w:r>
         <w:rPr/>
         <w:t xml:space="preserve"/>
@@ -2393,7 +2393,7 @@
         <w:rPr/>
         <w:t xml:space="preserve"/>
       </w:r>
-      <w:bookmarkEnd w:id="8e44f9dc-07b9-4d7f-9dfc-32624b059198"/>
+      <w:bookmarkEnd w:id="4964877d-a5d6-4510-8873-27e370235bd0"/>
       <w:r>
         <w:rPr>
           <w:rFonts/>
@@ -2472,7 +2472,7 @@
         </w:rPr>
         <w:t xml:space="preserve">Figure </w:t>
       </w:r>
-      <w:bookmarkStart w:id="218b5c4d-ca98-4dfc-a4a8-f845004c1c89" w:name="dv_vs_pred_ipred"/>
+      <w:bookmarkStart w:id="c449b7ec-614d-41e7-80a9-41ef083f3205" w:name="dv_vs_pred_ipred"/>
       <w:r>
         <w:rPr/>
         <w:t xml:space="preserve"/>
@@ -2493,7 +2493,7 @@
         <w:rPr/>
         <w:t xml:space="preserve"/>
       </w:r>
-      <w:bookmarkEnd w:id="218b5c4d-ca98-4dfc-a4a8-f845004c1c89"/>
+      <w:bookmarkEnd w:id="c449b7ec-614d-41e7-80a9-41ef083f3205"/>
       <w:r>
         <w:rPr>
           <w:rFonts/>
@@ -2578,7 +2578,7 @@
         </w:rPr>
         <w:t xml:space="preserve">Figure </w:t>
       </w:r>
-      <w:bookmarkStart w:id="f0711993-941e-4cb1-9a3c-430013b9a44c" w:name="prm_vs_iteration"/>
+      <w:bookmarkStart w:id="4bb23ecd-2b13-427c-9dab-f89a0fcc6541" w:name="prm_vs_iteration"/>
       <w:r>
         <w:rPr/>
         <w:t xml:space="preserve"/>
@@ -2599,7 +2599,7 @@
         <w:rPr/>
         <w:t xml:space="preserve"/>
       </w:r>
-      <w:bookmarkEnd w:id="f0711993-941e-4cb1-9a3c-430013b9a44c"/>
+      <w:bookmarkEnd w:id="4bb23ecd-2b13-427c-9dab-f89a0fcc6541"/>
       <w:r>
         <w:rPr>
           <w:rFonts/>

</xml_diff>

<commit_message>
Deploying to gh-pages from @ nlmixr2/monolix2rx@697ad417a3f684293d4e2852270e78f7af984a6d 🚀
</commit_message>
<xml_diff>
--- a/articles/mod-Word.docx
+++ b/articles/mod-Word.docx
@@ -2258,7 +2258,7 @@
         </w:rPr>
         <w:t xml:space="preserve">Table </w:t>
       </w:r>
-      <w:bookmarkStart w:id="c5114dd3-c9be-430a-9eaf-6d1a6851c13c" w:name="pest_table"/>
+      <w:bookmarkStart w:id="996dbb89-d186-48fc-8273-f1af5a186ad9" w:name="pest_table"/>
       <w:r>
         <w:rPr/>
         <w:t xml:space="preserve"/>
@@ -2279,7 +2279,7 @@
         <w:rPr/>
         <w:t xml:space="preserve"/>
       </w:r>
-      <w:bookmarkEnd w:id="c5114dd3-c9be-430a-9eaf-6d1a6851c13c"/>
+      <w:bookmarkEnd w:id="996dbb89-d186-48fc-8273-f1af5a186ad9"/>
       <w:r>
         <w:rPr>
           <w:rFonts/>
@@ -2372,7 +2372,7 @@
         </w:rPr>
         <w:t xml:space="preserve">Figure </w:t>
       </w:r>
-      <w:bookmarkStart w:id="4964877d-a5d6-4510-8873-27e370235bd0" w:name="ind_plots"/>
+      <w:bookmarkStart w:id="853a1f36-a177-499b-86cd-7f1918d35040" w:name="ind_plots"/>
       <w:r>
         <w:rPr/>
         <w:t xml:space="preserve"/>
@@ -2393,7 +2393,7 @@
         <w:rPr/>
         <w:t xml:space="preserve"/>
       </w:r>
-      <w:bookmarkEnd w:id="4964877d-a5d6-4510-8873-27e370235bd0"/>
+      <w:bookmarkEnd w:id="853a1f36-a177-499b-86cd-7f1918d35040"/>
       <w:r>
         <w:rPr>
           <w:rFonts/>
@@ -2472,7 +2472,7 @@
         </w:rPr>
         <w:t xml:space="preserve">Figure </w:t>
       </w:r>
-      <w:bookmarkStart w:id="c449b7ec-614d-41e7-80a9-41ef083f3205" w:name="dv_vs_pred_ipred"/>
+      <w:bookmarkStart w:id="a9f9e26a-40e9-45af-aff5-b458588ee903" w:name="dv_vs_pred_ipred"/>
       <w:r>
         <w:rPr/>
         <w:t xml:space="preserve"/>
@@ -2493,7 +2493,7 @@
         <w:rPr/>
         <w:t xml:space="preserve"/>
       </w:r>
-      <w:bookmarkEnd w:id="c449b7ec-614d-41e7-80a9-41ef083f3205"/>
+      <w:bookmarkEnd w:id="a9f9e26a-40e9-45af-aff5-b458588ee903"/>
       <w:r>
         <w:rPr>
           <w:rFonts/>
@@ -2578,7 +2578,7 @@
         </w:rPr>
         <w:t xml:space="preserve">Figure </w:t>
       </w:r>
-      <w:bookmarkStart w:id="4bb23ecd-2b13-427c-9dab-f89a0fcc6541" w:name="prm_vs_iteration"/>
+      <w:bookmarkStart w:id="1610820f-bc32-4376-8e88-8ed91e15496f" w:name="prm_vs_iteration"/>
       <w:r>
         <w:rPr/>
         <w:t xml:space="preserve"/>
@@ -2599,7 +2599,7 @@
         <w:rPr/>
         <w:t xml:space="preserve"/>
       </w:r>
-      <w:bookmarkEnd w:id="4bb23ecd-2b13-427c-9dab-f89a0fcc6541"/>
+      <w:bookmarkEnd w:id="1610820f-bc32-4376-8e88-8ed91e15496f"/>
       <w:r>
         <w:rPr>
           <w:rFonts/>

</xml_diff>

<commit_message>
Deploying to gh-pages from @ nlmixr2/monolix2rx@e011f901f5b25305c980b07ea9b05d48047ff5af 🚀
</commit_message>
<xml_diff>
--- a/articles/mod-Word.docx
+++ b/articles/mod-Word.docx
@@ -2258,7 +2258,7 @@
         </w:rPr>
         <w:t xml:space="preserve">Table </w:t>
       </w:r>
-      <w:bookmarkStart w:id="996dbb89-d186-48fc-8273-f1af5a186ad9" w:name="pest_table"/>
+      <w:bookmarkStart w:id="67824f46-976d-4357-bbf4-c49e7d667c2f" w:name="pest_table"/>
       <w:r>
         <w:rPr/>
         <w:t xml:space="preserve"/>
@@ -2279,7 +2279,7 @@
         <w:rPr/>
         <w:t xml:space="preserve"/>
       </w:r>
-      <w:bookmarkEnd w:id="996dbb89-d186-48fc-8273-f1af5a186ad9"/>
+      <w:bookmarkEnd w:id="67824f46-976d-4357-bbf4-c49e7d667c2f"/>
       <w:r>
         <w:rPr>
           <w:rFonts/>
@@ -2372,7 +2372,7 @@
         </w:rPr>
         <w:t xml:space="preserve">Figure </w:t>
       </w:r>
-      <w:bookmarkStart w:id="853a1f36-a177-499b-86cd-7f1918d35040" w:name="ind_plots"/>
+      <w:bookmarkStart w:id="f66182d1-e446-44a7-9157-ea07f2900850" w:name="ind_plots"/>
       <w:r>
         <w:rPr/>
         <w:t xml:space="preserve"/>
@@ -2393,7 +2393,7 @@
         <w:rPr/>
         <w:t xml:space="preserve"/>
       </w:r>
-      <w:bookmarkEnd w:id="853a1f36-a177-499b-86cd-7f1918d35040"/>
+      <w:bookmarkEnd w:id="f66182d1-e446-44a7-9157-ea07f2900850"/>
       <w:r>
         <w:rPr>
           <w:rFonts/>
@@ -2472,7 +2472,7 @@
         </w:rPr>
         <w:t xml:space="preserve">Figure </w:t>
       </w:r>
-      <w:bookmarkStart w:id="a9f9e26a-40e9-45af-aff5-b458588ee903" w:name="dv_vs_pred_ipred"/>
+      <w:bookmarkStart w:id="e2311d92-154f-40ad-b438-368413fba8ea" w:name="dv_vs_pred_ipred"/>
       <w:r>
         <w:rPr/>
         <w:t xml:space="preserve"/>
@@ -2493,7 +2493,7 @@
         <w:rPr/>
         <w:t xml:space="preserve"/>
       </w:r>
-      <w:bookmarkEnd w:id="a9f9e26a-40e9-45af-aff5-b458588ee903"/>
+      <w:bookmarkEnd w:id="e2311d92-154f-40ad-b438-368413fba8ea"/>
       <w:r>
         <w:rPr>
           <w:rFonts/>
@@ -2578,7 +2578,7 @@
         </w:rPr>
         <w:t xml:space="preserve">Figure </w:t>
       </w:r>
-      <w:bookmarkStart w:id="1610820f-bc32-4376-8e88-8ed91e15496f" w:name="prm_vs_iteration"/>
+      <w:bookmarkStart w:id="0660ac9d-6fab-4c8e-ba5b-2b43d4e8498e" w:name="prm_vs_iteration"/>
       <w:r>
         <w:rPr/>
         <w:t xml:space="preserve"/>
@@ -2599,7 +2599,7 @@
         <w:rPr/>
         <w:t xml:space="preserve"/>
       </w:r>
-      <w:bookmarkEnd w:id="1610820f-bc32-4376-8e88-8ed91e15496f"/>
+      <w:bookmarkEnd w:id="0660ac9d-6fab-4c8e-ba5b-2b43d4e8498e"/>
       <w:r>
         <w:rPr>
           <w:rFonts/>

</xml_diff>

<commit_message>
Deploying to gh-pages from @ nlmixr2/monolix2rx@ae5f9129b5d2eb5c25b07cebaacd06b77bcaa12d 🚀
</commit_message>
<xml_diff>
--- a/articles/mod-Word.docx
+++ b/articles/mod-Word.docx
@@ -2258,7 +2258,7 @@
         </w:rPr>
         <w:t xml:space="preserve">Table </w:t>
       </w:r>
-      <w:bookmarkStart w:id="67824f46-976d-4357-bbf4-c49e7d667c2f" w:name="pest_table"/>
+      <w:bookmarkStart w:id="a6ecc780-b78e-49e4-bee4-f9280afe9379" w:name="pest_table"/>
       <w:r>
         <w:rPr/>
         <w:t xml:space="preserve"/>
@@ -2279,7 +2279,7 @@
         <w:rPr/>
         <w:t xml:space="preserve"/>
       </w:r>
-      <w:bookmarkEnd w:id="67824f46-976d-4357-bbf4-c49e7d667c2f"/>
+      <w:bookmarkEnd w:id="a6ecc780-b78e-49e4-bee4-f9280afe9379"/>
       <w:r>
         <w:rPr>
           <w:rFonts/>
@@ -2372,7 +2372,7 @@
         </w:rPr>
         <w:t xml:space="preserve">Figure </w:t>
       </w:r>
-      <w:bookmarkStart w:id="f66182d1-e446-44a7-9157-ea07f2900850" w:name="ind_plots"/>
+      <w:bookmarkStart w:id="172daf95-a740-4b4b-96b8-85f3f625b953" w:name="ind_plots"/>
       <w:r>
         <w:rPr/>
         <w:t xml:space="preserve"/>
@@ -2393,7 +2393,7 @@
         <w:rPr/>
         <w:t xml:space="preserve"/>
       </w:r>
-      <w:bookmarkEnd w:id="f66182d1-e446-44a7-9157-ea07f2900850"/>
+      <w:bookmarkEnd w:id="172daf95-a740-4b4b-96b8-85f3f625b953"/>
       <w:r>
         <w:rPr>
           <w:rFonts/>
@@ -2472,7 +2472,7 @@
         </w:rPr>
         <w:t xml:space="preserve">Figure </w:t>
       </w:r>
-      <w:bookmarkStart w:id="e2311d92-154f-40ad-b438-368413fba8ea" w:name="dv_vs_pred_ipred"/>
+      <w:bookmarkStart w:id="110b83ae-9f98-42b9-a4d0-f034c13d5fb8" w:name="dv_vs_pred_ipred"/>
       <w:r>
         <w:rPr/>
         <w:t xml:space="preserve"/>
@@ -2493,7 +2493,7 @@
         <w:rPr/>
         <w:t xml:space="preserve"/>
       </w:r>
-      <w:bookmarkEnd w:id="e2311d92-154f-40ad-b438-368413fba8ea"/>
+      <w:bookmarkEnd w:id="110b83ae-9f98-42b9-a4d0-f034c13d5fb8"/>
       <w:r>
         <w:rPr>
           <w:rFonts/>
@@ -2578,7 +2578,7 @@
         </w:rPr>
         <w:t xml:space="preserve">Figure </w:t>
       </w:r>
-      <w:bookmarkStart w:id="0660ac9d-6fab-4c8e-ba5b-2b43d4e8498e" w:name="prm_vs_iteration"/>
+      <w:bookmarkStart w:id="41987537-163c-45df-9037-0acbcc273d89" w:name="prm_vs_iteration"/>
       <w:r>
         <w:rPr/>
         <w:t xml:space="preserve"/>
@@ -2599,7 +2599,7 @@
         <w:rPr/>
         <w:t xml:space="preserve"/>
       </w:r>
-      <w:bookmarkEnd w:id="0660ac9d-6fab-4c8e-ba5b-2b43d4e8498e"/>
+      <w:bookmarkEnd w:id="41987537-163c-45df-9037-0acbcc273d89"/>
       <w:r>
         <w:rPr>
           <w:rFonts/>

</xml_diff>

<commit_message>
Deploying to gh-pages from @ nlmixr2/monolix2rx@72bfe3141a261428d2931f59c09df73ff557f60c 🚀
</commit_message>
<xml_diff>
--- a/articles/mod-Word.docx
+++ b/articles/mod-Word.docx
@@ -2258,7 +2258,7 @@
         </w:rPr>
         <w:t xml:space="preserve">Table </w:t>
       </w:r>
-      <w:bookmarkStart w:id="a6ecc780-b78e-49e4-bee4-f9280afe9379" w:name="pest_table"/>
+      <w:bookmarkStart w:id="42e48fa6-d5e4-4c22-882b-553bfff4a96a" w:name="pest_table"/>
       <w:r>
         <w:rPr/>
         <w:t xml:space="preserve"/>
@@ -2279,7 +2279,7 @@
         <w:rPr/>
         <w:t xml:space="preserve"/>
       </w:r>
-      <w:bookmarkEnd w:id="a6ecc780-b78e-49e4-bee4-f9280afe9379"/>
+      <w:bookmarkEnd w:id="42e48fa6-d5e4-4c22-882b-553bfff4a96a"/>
       <w:r>
         <w:rPr>
           <w:rFonts/>
@@ -2372,7 +2372,7 @@
         </w:rPr>
         <w:t xml:space="preserve">Figure </w:t>
       </w:r>
-      <w:bookmarkStart w:id="172daf95-a740-4b4b-96b8-85f3f625b953" w:name="ind_plots"/>
+      <w:bookmarkStart w:id="004ccbe2-2a31-4c0a-8cf5-3f61f0e81eb3" w:name="ind_plots"/>
       <w:r>
         <w:rPr/>
         <w:t xml:space="preserve"/>
@@ -2393,7 +2393,7 @@
         <w:rPr/>
         <w:t xml:space="preserve"/>
       </w:r>
-      <w:bookmarkEnd w:id="172daf95-a740-4b4b-96b8-85f3f625b953"/>
+      <w:bookmarkEnd w:id="004ccbe2-2a31-4c0a-8cf5-3f61f0e81eb3"/>
       <w:r>
         <w:rPr>
           <w:rFonts/>
@@ -2472,7 +2472,7 @@
         </w:rPr>
         <w:t xml:space="preserve">Figure </w:t>
       </w:r>
-      <w:bookmarkStart w:id="110b83ae-9f98-42b9-a4d0-f034c13d5fb8" w:name="dv_vs_pred_ipred"/>
+      <w:bookmarkStart w:id="cc1b470b-e810-4c6e-8b72-6a4e5c622fd6" w:name="dv_vs_pred_ipred"/>
       <w:r>
         <w:rPr/>
         <w:t xml:space="preserve"/>
@@ -2493,7 +2493,7 @@
         <w:rPr/>
         <w:t xml:space="preserve"/>
       </w:r>
-      <w:bookmarkEnd w:id="110b83ae-9f98-42b9-a4d0-f034c13d5fb8"/>
+      <w:bookmarkEnd w:id="cc1b470b-e810-4c6e-8b72-6a4e5c622fd6"/>
       <w:r>
         <w:rPr>
           <w:rFonts/>
@@ -2578,7 +2578,7 @@
         </w:rPr>
         <w:t xml:space="preserve">Figure </w:t>
       </w:r>
-      <w:bookmarkStart w:id="41987537-163c-45df-9037-0acbcc273d89" w:name="prm_vs_iteration"/>
+      <w:bookmarkStart w:id="a2cc5900-22bb-42bf-92e2-d0742a735635" w:name="prm_vs_iteration"/>
       <w:r>
         <w:rPr/>
         <w:t xml:space="preserve"/>
@@ -2599,7 +2599,7 @@
         <w:rPr/>
         <w:t xml:space="preserve"/>
       </w:r>
-      <w:bookmarkEnd w:id="41987537-163c-45df-9037-0acbcc273d89"/>
+      <w:bookmarkEnd w:id="a2cc5900-22bb-42bf-92e2-d0742a735635"/>
       <w:r>
         <w:rPr>
           <w:rFonts/>

</xml_diff>

<commit_message>
Deploying to gh-pages from @ nlmixr2/monolix2rx@422d7fca08d23473824e706bac504e2887236fc4 🚀
</commit_message>
<xml_diff>
--- a/articles/mod-Word.docx
+++ b/articles/mod-Word.docx
@@ -2258,7 +2258,7 @@
         </w:rPr>
         <w:t xml:space="preserve">Table </w:t>
       </w:r>
-      <w:bookmarkStart w:id="42e48fa6-d5e4-4c22-882b-553bfff4a96a" w:name="pest_table"/>
+      <w:bookmarkStart w:id="dd9ec676-75cd-4dd5-ada6-1749360a19fe" w:name="pest_table"/>
       <w:r>
         <w:rPr/>
         <w:t xml:space="preserve"/>
@@ -2279,7 +2279,7 @@
         <w:rPr/>
         <w:t xml:space="preserve"/>
       </w:r>
-      <w:bookmarkEnd w:id="42e48fa6-d5e4-4c22-882b-553bfff4a96a"/>
+      <w:bookmarkEnd w:id="dd9ec676-75cd-4dd5-ada6-1749360a19fe"/>
       <w:r>
         <w:rPr>
           <w:rFonts/>
@@ -2372,7 +2372,7 @@
         </w:rPr>
         <w:t xml:space="preserve">Figure </w:t>
       </w:r>
-      <w:bookmarkStart w:id="004ccbe2-2a31-4c0a-8cf5-3f61f0e81eb3" w:name="ind_plots"/>
+      <w:bookmarkStart w:id="8c112ebc-a805-48c1-9252-c43d0be4f53f" w:name="ind_plots"/>
       <w:r>
         <w:rPr/>
         <w:t xml:space="preserve"/>
@@ -2393,7 +2393,7 @@
         <w:rPr/>
         <w:t xml:space="preserve"/>
       </w:r>
-      <w:bookmarkEnd w:id="004ccbe2-2a31-4c0a-8cf5-3f61f0e81eb3"/>
+      <w:bookmarkEnd w:id="8c112ebc-a805-48c1-9252-c43d0be4f53f"/>
       <w:r>
         <w:rPr>
           <w:rFonts/>
@@ -2472,7 +2472,7 @@
         </w:rPr>
         <w:t xml:space="preserve">Figure </w:t>
       </w:r>
-      <w:bookmarkStart w:id="cc1b470b-e810-4c6e-8b72-6a4e5c622fd6" w:name="dv_vs_pred_ipred"/>
+      <w:bookmarkStart w:id="88d31531-c525-4967-9dec-10ddfe842c9c" w:name="dv_vs_pred_ipred"/>
       <w:r>
         <w:rPr/>
         <w:t xml:space="preserve"/>
@@ -2493,7 +2493,7 @@
         <w:rPr/>
         <w:t xml:space="preserve"/>
       </w:r>
-      <w:bookmarkEnd w:id="cc1b470b-e810-4c6e-8b72-6a4e5c622fd6"/>
+      <w:bookmarkEnd w:id="88d31531-c525-4967-9dec-10ddfe842c9c"/>
       <w:r>
         <w:rPr>
           <w:rFonts/>
@@ -2578,7 +2578,7 @@
         </w:rPr>
         <w:t xml:space="preserve">Figure </w:t>
       </w:r>
-      <w:bookmarkStart w:id="a2cc5900-22bb-42bf-92e2-d0742a735635" w:name="prm_vs_iteration"/>
+      <w:bookmarkStart w:id="6911fbb0-2452-4921-ab29-28388b2ce92b" w:name="prm_vs_iteration"/>
       <w:r>
         <w:rPr/>
         <w:t xml:space="preserve"/>
@@ -2599,7 +2599,7 @@
         <w:rPr/>
         <w:t xml:space="preserve"/>
       </w:r>
-      <w:bookmarkEnd w:id="a2cc5900-22bb-42bf-92e2-d0742a735635"/>
+      <w:bookmarkEnd w:id="6911fbb0-2452-4921-ab29-28388b2ce92b"/>
       <w:r>
         <w:rPr>
           <w:rFonts/>

</xml_diff>

<commit_message>
Deploying to gh-pages from @ nlmixr2/monolix2rx@043a88f0093632577d7ec10af07d39e15b64a47f 🚀
</commit_message>
<xml_diff>
--- a/articles/mod-Word.docx
+++ b/articles/mod-Word.docx
@@ -2258,7 +2258,7 @@
         </w:rPr>
         <w:t xml:space="preserve">Table </w:t>
       </w:r>
-      <w:bookmarkStart w:id="3f4d00f8-f709-43fc-9176-7c3119c6ed2a" w:name="pest_table"/>
+      <w:bookmarkStart w:id="ca172eb4-ae54-4932-8f41-b20e6bbcdb7e" w:name="pest_table"/>
       <w:r>
         <w:rPr/>
         <w:t xml:space="preserve"/>
@@ -2279,7 +2279,7 @@
         <w:rPr/>
         <w:t xml:space="preserve"/>
       </w:r>
-      <w:bookmarkEnd w:id="3f4d00f8-f709-43fc-9176-7c3119c6ed2a"/>
+      <w:bookmarkEnd w:id="ca172eb4-ae54-4932-8f41-b20e6bbcdb7e"/>
       <w:r>
         <w:rPr>
           <w:rFonts/>
@@ -2372,7 +2372,7 @@
         </w:rPr>
         <w:t xml:space="preserve">Figure </w:t>
       </w:r>
-      <w:bookmarkStart w:id="197fcd3d-e97a-40e5-bcb9-38bd12ac5401" w:name="ind_plots"/>
+      <w:bookmarkStart w:id="cae4cd64-7e1f-43a0-a95e-2821e6dcc80d" w:name="ind_plots"/>
       <w:r>
         <w:rPr/>
         <w:t xml:space="preserve"/>
@@ -2393,7 +2393,7 @@
         <w:rPr/>
         <w:t xml:space="preserve"/>
       </w:r>
-      <w:bookmarkEnd w:id="197fcd3d-e97a-40e5-bcb9-38bd12ac5401"/>
+      <w:bookmarkEnd w:id="cae4cd64-7e1f-43a0-a95e-2821e6dcc80d"/>
       <w:r>
         <w:rPr>
           <w:rFonts/>
@@ -2472,7 +2472,7 @@
         </w:rPr>
         <w:t xml:space="preserve">Figure </w:t>
       </w:r>
-      <w:bookmarkStart w:id="e22cc754-df4c-4754-85ec-383d56d93c69" w:name="dv_vs_pred_ipred"/>
+      <w:bookmarkStart w:id="0b818c4f-4ce4-486c-973d-92096759d25e" w:name="dv_vs_pred_ipred"/>
       <w:r>
         <w:rPr/>
         <w:t xml:space="preserve"/>
@@ -2493,7 +2493,7 @@
         <w:rPr/>
         <w:t xml:space="preserve"/>
       </w:r>
-      <w:bookmarkEnd w:id="e22cc754-df4c-4754-85ec-383d56d93c69"/>
+      <w:bookmarkEnd w:id="0b818c4f-4ce4-486c-973d-92096759d25e"/>
       <w:r>
         <w:rPr>
           <w:rFonts/>
@@ -2578,7 +2578,7 @@
         </w:rPr>
         <w:t xml:space="preserve">Figure </w:t>
       </w:r>
-      <w:bookmarkStart w:id="b63cadef-d439-4bd8-b69b-6e2b703242f3" w:name="prm_vs_iteration"/>
+      <w:bookmarkStart w:id="32eb8932-453b-44a0-a303-cf3710894e30" w:name="prm_vs_iteration"/>
       <w:r>
         <w:rPr/>
         <w:t xml:space="preserve"/>
@@ -2599,7 +2599,7 @@
         <w:rPr/>
         <w:t xml:space="preserve"/>
       </w:r>
-      <w:bookmarkEnd w:id="b63cadef-d439-4bd8-b69b-6e2b703242f3"/>
+      <w:bookmarkEnd w:id="32eb8932-453b-44a0-a303-cf3710894e30"/>
       <w:r>
         <w:rPr>
           <w:rFonts/>

</xml_diff>